<commit_message>
updated the repo structure
</commit_message>
<xml_diff>
--- a/_book/statabook-example.docx
+++ b/_book/statabook-example.docx
@@ -4,7 +4,7 @@
   <w:body>
     <w:p>
       <w:pPr>
-        <w:pStyle w:val="Titre"/>
+        <w:pStyle w:val="Title"/>
       </w:pPr>
       <w:r>
         <w:t xml:space="preserve">statabook-example</w:t>
@@ -29,7 +29,7 @@
         <w:pStyle w:val="Date"/>
       </w:pPr>
       <w:r>
-        <w:t xml:space="preserve">2024-09-30</w:t>
+        <w:t xml:space="preserve">2024-10-01</w:t>
       </w:r>
     </w:p>
     <w:sdt>
@@ -42,7 +42,7 @@
       <w:sdtContent>
         <w:p>
           <w:pPr>
-            <w:pStyle w:val="En-ttedetabledesmatires"/>
+            <w:pStyle w:val="TOCHeading"/>
           </w:pPr>
           <w:r>
             <w:t xml:space="preserve">Table</w:t>
@@ -73,7 +73,7 @@
     <w:bookmarkStart w:id="21" w:name="preface"/>
     <w:p>
       <w:pPr>
-        <w:pStyle w:val="Titre1"/>
+        <w:pStyle w:val="Heading1"/>
       </w:pPr>
       <w:r>
         <w:t xml:space="preserve">Preface</w:t>
@@ -89,7 +89,7 @@
     </w:p>
     <w:p>
       <w:pPr>
-        <w:pStyle w:val="Corpsdetexte"/>
+        <w:pStyle w:val="BodyText"/>
       </w:pPr>
       <w:r>
         <w:t xml:space="preserve">To learn more about Quarto books visit</w:t>
@@ -100,7 +100,7 @@
       <w:hyperlink r:id="rId20">
         <w:r>
           <w:rPr>
-            <w:rStyle w:val="Lienhypertexte"/>
+            <w:rStyle w:val="Hyperlink"/>
           </w:rPr>
           <w:t xml:space="preserve">https://quarto.org/docs/books</w:t>
         </w:r>
@@ -113,7 +113,7 @@
     <w:bookmarkStart w:id="22" w:name="introduction"/>
     <w:p>
       <w:pPr>
-        <w:pStyle w:val="Titre1"/>
+        <w:pStyle w:val="Heading1"/>
       </w:pPr>
       <w:r>
         <w:t xml:space="preserve">1. Introduction</w:t>
@@ -135,39 +135,7 @@
     </w:p>
     <w:p>
       <w:pPr>
-        <w:pStyle w:val="SourceCode"/>
-      </w:pPr>
-      <w:r>
-        <w:rPr>
-          <w:rStyle w:val="FunctionTok"/>
-        </w:rPr>
-        <w:t xml:space="preserve">library</w:t>
-      </w:r>
-      <w:r>
-        <w:rPr>
-          <w:rStyle w:val="NormalTok"/>
-        </w:rPr>
-        <w:t xml:space="preserve">(haven)</w:t>
-      </w:r>
-      <w:r>
-        <w:br/>
-      </w:r>
-      <w:r>
-        <w:rPr>
-          <w:rStyle w:val="FunctionTok"/>
-        </w:rPr>
-        <w:t xml:space="preserve">library</w:t>
-      </w:r>
-      <w:r>
-        <w:rPr>
-          <w:rStyle w:val="NormalTok"/>
-        </w:rPr>
-        <w:t xml:space="preserve">(gt)</w:t>
-      </w:r>
-    </w:p>
-    <w:p>
-      <w:pPr>
-        <w:pStyle w:val="FirstParagraph"/>
+        <w:pStyle w:val="BodyText"/>
       </w:pPr>
       <w:r>
         <w:t xml:space="preserve">On charge ici en test la base de données</w:t>
@@ -181,256 +149,11 @@
         </w:rPr>
         <w:t xml:space="preserve">test.dta</w:t>
       </w:r>
-    </w:p>
-    <w:p>
-      <w:pPr>
-        <w:pStyle w:val="SourceCode"/>
-      </w:pPr>
-      <w:r>
-        <w:rPr>
-          <w:rStyle w:val="NormalTok"/>
-        </w:rPr>
-        <w:t xml:space="preserve">df </w:t>
-      </w:r>
-      <w:r>
-        <w:rPr>
-          <w:rStyle w:val="OtherTok"/>
-        </w:rPr>
-        <w:t xml:space="preserve">&lt;-</w:t>
-      </w:r>
-      <w:r>
-        <w:rPr>
-          <w:rStyle w:val="NormalTok"/>
-        </w:rPr>
-        <w:t xml:space="preserve"> haven</w:t>
-      </w:r>
-      <w:r>
-        <w:rPr>
-          <w:rStyle w:val="SpecialCharTok"/>
-        </w:rPr>
-        <w:t xml:space="preserve">::</w:t>
-      </w:r>
-      <w:r>
-        <w:rPr>
-          <w:rStyle w:val="FunctionTok"/>
-        </w:rPr>
-        <w:t xml:space="preserve">read_dta</w:t>
-      </w:r>
-      <w:r>
-        <w:rPr>
-          <w:rStyle w:val="NormalTok"/>
-        </w:rPr>
-        <w:t xml:space="preserve">(</w:t>
-      </w:r>
-      <w:r>
-        <w:rPr>
-          <w:rStyle w:val="StringTok"/>
-        </w:rPr>
-        <w:t xml:space="preserve">"datasets/test.dta"</w:t>
-      </w:r>
-      <w:r>
-        <w:rPr>
-          <w:rStyle w:val="NormalTok"/>
-        </w:rPr>
-        <w:t xml:space="preserve">)</w:t>
-      </w:r>
-      <w:r>
-        <w:br/>
-      </w:r>
-      <w:r>
-        <w:br/>
-      </w:r>
-      <w:r>
-        <w:rPr>
-          <w:rStyle w:val="CommentTok"/>
-        </w:rPr>
-        <w:t xml:space="preserve"># on peut faire certains formatages à la base de données df</w:t>
-      </w:r>
-      <w:r>
-        <w:br/>
-      </w:r>
-      <w:r>
-        <w:br/>
-      </w:r>
-      <w:r>
-        <w:rPr>
-          <w:rStyle w:val="FunctionTok"/>
-        </w:rPr>
-        <w:t xml:space="preserve">gt</w:t>
-      </w:r>
-      <w:r>
-        <w:rPr>
-          <w:rStyle w:val="NormalTok"/>
-        </w:rPr>
-        <w:t xml:space="preserve">(df) </w:t>
-      </w:r>
-      <w:r>
-        <w:rPr>
-          <w:rStyle w:val="SpecialCharTok"/>
-        </w:rPr>
-        <w:t xml:space="preserve">|&gt;</w:t>
-      </w:r>
-      <w:r>
-        <w:rPr>
-          <w:rStyle w:val="NormalTok"/>
-        </w:rPr>
+      <w:r>
         <w:t xml:space="preserve"> </w:t>
       </w:r>
       <w:r>
-        <w:br/>
-      </w:r>
-      <w:r>
-        <w:rPr>
-          <w:rStyle w:val="NormalTok"/>
-        </w:rPr>
-        <w:t xml:space="preserve">    </w:t>
-      </w:r>
-      <w:r>
-        <w:rPr>
-          <w:rStyle w:val="FunctionTok"/>
-        </w:rPr>
-        <w:t xml:space="preserve">cols_label</w:t>
-      </w:r>
-      <w:r>
-        <w:rPr>
-          <w:rStyle w:val="NormalTok"/>
-        </w:rPr>
-        <w:t xml:space="preserve">(</w:t>
-      </w:r>
-      <w:r>
-        <w:br/>
-      </w:r>
-      <w:r>
-        <w:rPr>
-          <w:rStyle w:val="NormalTok"/>
-        </w:rPr>
-        <w:t xml:space="preserve">        </w:t>
-      </w:r>
-      <w:r>
-        <w:rPr>
-          <w:rStyle w:val="AttributeTok"/>
-        </w:rPr>
-        <w:t xml:space="preserve">moy =</w:t>
-      </w:r>
-      <w:r>
-        <w:rPr>
-          <w:rStyle w:val="NormalTok"/>
-        </w:rPr>
-        <w:t xml:space="preserve"> </w:t>
-      </w:r>
-      <w:r>
-        <w:rPr>
-          <w:rStyle w:val="StringTok"/>
-        </w:rPr>
-        <w:t xml:space="preserve">"Moyenne"</w:t>
-      </w:r>
-      <w:r>
-        <w:rPr>
-          <w:rStyle w:val="NormalTok"/>
-        </w:rPr>
-        <w:t xml:space="preserve">,</w:t>
-      </w:r>
-      <w:r>
-        <w:br/>
-      </w:r>
-      <w:r>
-        <w:rPr>
-          <w:rStyle w:val="NormalTok"/>
-        </w:rPr>
-        <w:t xml:space="preserve">        </w:t>
-      </w:r>
-      <w:r>
-        <w:rPr>
-          <w:rStyle w:val="AttributeTok"/>
-        </w:rPr>
-        <w:t xml:space="preserve">min =</w:t>
-      </w:r>
-      <w:r>
-        <w:rPr>
-          <w:rStyle w:val="NormalTok"/>
-        </w:rPr>
-        <w:t xml:space="preserve"> </w:t>
-      </w:r>
-      <w:r>
-        <w:rPr>
-          <w:rStyle w:val="StringTok"/>
-        </w:rPr>
-        <w:t xml:space="preserve">"Minimum"</w:t>
-      </w:r>
-      <w:r>
-        <w:rPr>
-          <w:rStyle w:val="NormalTok"/>
-        </w:rPr>
-        <w:t xml:space="preserve">,</w:t>
-      </w:r>
-      <w:r>
-        <w:br/>
-      </w:r>
-      <w:r>
-        <w:rPr>
-          <w:rStyle w:val="NormalTok"/>
-        </w:rPr>
-        <w:t xml:space="preserve">        </w:t>
-      </w:r>
-      <w:r>
-        <w:rPr>
-          <w:rStyle w:val="AttributeTok"/>
-        </w:rPr>
-        <w:t xml:space="preserve">max =</w:t>
-      </w:r>
-      <w:r>
-        <w:rPr>
-          <w:rStyle w:val="NormalTok"/>
-        </w:rPr>
-        <w:t xml:space="preserve"> </w:t>
-      </w:r>
-      <w:r>
-        <w:rPr>
-          <w:rStyle w:val="StringTok"/>
-        </w:rPr>
-        <w:t xml:space="preserve">"Maximum"</w:t>
-      </w:r>
-      <w:r>
-        <w:rPr>
-          <w:rStyle w:val="NormalTok"/>
-        </w:rPr>
-        <w:t xml:space="preserve">,</w:t>
-      </w:r>
-      <w:r>
-        <w:br/>
-      </w:r>
-      <w:r>
-        <w:rPr>
-          <w:rStyle w:val="NormalTok"/>
-        </w:rPr>
-        <w:t xml:space="preserve">        </w:t>
-      </w:r>
-      <w:r>
-        <w:rPr>
-          <w:rStyle w:val="AttributeTok"/>
-        </w:rPr>
-        <w:t xml:space="preserve">p50 =</w:t>
-      </w:r>
-      <w:r>
-        <w:rPr>
-          <w:rStyle w:val="NormalTok"/>
-        </w:rPr>
-        <w:t xml:space="preserve"> </w:t>
-      </w:r>
-      <w:r>
-        <w:rPr>
-          <w:rStyle w:val="StringTok"/>
-        </w:rPr>
-        <w:t xml:space="preserve">"Meidane"</w:t>
-      </w:r>
-      <w:r>
-        <w:br/>
-      </w:r>
-      <w:r>
-        <w:rPr>
-          <w:rStyle w:val="NormalTok"/>
-        </w:rPr>
-        <w:t xml:space="preserve">    )</w:t>
+        <w:t xml:space="preserve">que l’on présente directement.</w:t>
       </w:r>
     </w:p>
     <w:tbl xmlns:w="http://schemas.openxmlformats.org/wordprocessingml/2006/main" xmlns:wp="http://schemas.openxmlformats.org/drawingml/2006/wordprocessingDrawing" xmlns:r="http://schemas.openxmlformats.org/officeDocument/2006/relationships" xmlns:w14="http://schemas.microsoft.com/office/word/2010/wordml">
@@ -462,14 +185,14 @@
             <w:pPr>
               <w:spacing w:before="0" w:after="60"/>
               <w:keepNext/>
-              <w:jc w:val="end"/>
-            </w:pPr>
-            <w:r>
-              <w:rPr>
-                <w:rFonts w:ascii="Calibri" w:hAnsi="Calibri"/>
-                <w:sz w:val="20"/>
-              </w:rPr>
-              <w:t xml:space="default">Moyenne</w:t>
+              <w:jc w:val="start"/>
+            </w:pPr>
+            <w:r>
+              <w:rPr>
+                <w:rFonts w:ascii="Calibri" w:hAnsi="Calibri"/>
+                <w:sz w:val="20"/>
+              </w:rPr>
+              <w:t xml:space="default">variable</w:t>
             </w:r>
           </w:p>
         </w:tc>
@@ -491,7 +214,7 @@
                 <w:rFonts w:ascii="Calibri" w:hAnsi="Calibri"/>
                 <w:sz w:val="20"/>
               </w:rPr>
-              <w:t xml:space="default">Minimum</w:t>
+              <w:t xml:space="default">Moyenne</w:t>
             </w:r>
           </w:p>
         </w:tc>
@@ -513,7 +236,7 @@
                 <w:rFonts w:ascii="Calibri" w:hAnsi="Calibri"/>
                 <w:sz w:val="20"/>
               </w:rPr>
-              <w:t xml:space="default">Maximum</w:t>
+              <w:t xml:space="default">Minimum</w:t>
             </w:r>
           </w:p>
         </w:tc>
@@ -522,7 +245,6 @@
             <w:tcBorders>
               <w:top w:val="single" w:sz="16" w:space="0" w:color="D3D3D3"/>
               <w:bottom w:val="single" w:sz="16" w:space="0" w:color="D3D3D3"/>
-              <w:end w:val="single" w:space="0" w:color="D3D3D3"/>
             </w:tcBorders>
           </w:tcPr>
           <w:p>
@@ -536,7 +258,30 @@
                 <w:rFonts w:ascii="Calibri" w:hAnsi="Calibri"/>
                 <w:sz w:val="20"/>
               </w:rPr>
-              <w:t xml:space="default">Meidane</w:t>
+              <w:t xml:space="default">Maximum</w:t>
+            </w:r>
+          </w:p>
+        </w:tc>
+        <w:tc>
+          <w:tcPr>
+            <w:tcBorders>
+              <w:top w:val="single" w:sz="16" w:space="0" w:color="D3D3D3"/>
+              <w:bottom w:val="single" w:sz="16" w:space="0" w:color="D3D3D3"/>
+              <w:end w:val="single" w:space="0" w:color="D3D3D3"/>
+            </w:tcBorders>
+          </w:tcPr>
+          <w:p>
+            <w:pPr>
+              <w:spacing w:before="0" w:after="60"/>
+              <w:keepNext/>
+              <w:jc w:val="end"/>
+            </w:pPr>
+            <w:r>
+              <w:rPr>
+                <w:rFonts w:ascii="Calibri" w:hAnsi="Calibri"/>
+                <w:sz w:val="20"/>
+              </w:rPr>
+              <w:t xml:space="default">Mediane</w:t>
             </w:r>
           </w:p>
         </w:tc>
@@ -558,6 +303,30 @@
             <w:pPr>
               <w:spacing w:before="0" w:after="60"/>
               <w:keepNext/>
+              <w:jc w:val="start"/>
+            </w:pPr>
+            <w:r>
+              <w:rPr>
+                <w:rFonts w:ascii="Calibri" w:hAnsi="Calibri"/>
+                <w:sz w:val="20"/>
+              </w:rPr>
+              <w:t xml:space="default">price</w:t>
+            </w:r>
+          </w:p>
+        </w:tc>
+        <w:tc>
+          <w:tcPr>
+            <w:tcBorders>
+              <w:top w:val="single" w:space="0" w:color="D3D3D3"/>
+              <w:bottom w:val="single" w:space="0" w:color="D3D3D3"/>
+              <w:start w:val="single" w:space="0" w:color="D3D3D3"/>
+              <w:end w:val="single" w:space="0" w:color="D3D3D3"/>
+            </w:tcBorders>
+          </w:tcPr>
+          <w:p>
+            <w:pPr>
+              <w:spacing w:before="0" w:after="60"/>
+              <w:keepNext/>
               <w:jc w:val="end"/>
             </w:pPr>
             <w:r>
@@ -637,7 +406,7 @@
                 <w:rFonts w:ascii="Calibri" w:hAnsi="Calibri"/>
                 <w:sz w:val="20"/>
               </w:rPr>
-              <w:t xml:space="default">NA</w:t>
+              <w:t xml:space="default">5006.5</w:t>
             </w:r>
           </w:p>
         </w:tc>
@@ -659,6 +428,30 @@
             <w:pPr>
               <w:spacing w:before="0" w:after="60"/>
               <w:keepNext/>
+              <w:jc w:val="start"/>
+            </w:pPr>
+            <w:r>
+              <w:rPr>
+                <w:rFonts w:ascii="Calibri" w:hAnsi="Calibri"/>
+                <w:sz w:val="20"/>
+              </w:rPr>
+              <w:t xml:space="default">mpg</w:t>
+            </w:r>
+          </w:p>
+        </w:tc>
+        <w:tc>
+          <w:tcPr>
+            <w:tcBorders>
+              <w:top w:val="single" w:space="0" w:color="D3D3D3"/>
+              <w:bottom w:val="single" w:space="0" w:color="D3D3D3"/>
+              <w:start w:val="single" w:space="0" w:color="D3D3D3"/>
+              <w:end w:val="single" w:space="0" w:color="D3D3D3"/>
+            </w:tcBorders>
+          </w:tcPr>
+          <w:p>
+            <w:pPr>
+              <w:spacing w:before="0" w:after="60"/>
+              <w:keepNext/>
               <w:jc w:val="end"/>
             </w:pPr>
             <w:r>
@@ -738,7 +531,7 @@
                 <w:rFonts w:ascii="Calibri" w:hAnsi="Calibri"/>
                 <w:sz w:val="20"/>
               </w:rPr>
-              <w:t xml:space="default">NA</w:t>
+              <w:t xml:space="default">20.0</w:t>
             </w:r>
           </w:p>
         </w:tc>
@@ -760,6 +553,30 @@
             <w:pPr>
               <w:spacing w:before="0" w:after="60"/>
               <w:keepNext/>
+              <w:jc w:val="start"/>
+            </w:pPr>
+            <w:r>
+              <w:rPr>
+                <w:rFonts w:ascii="Calibri" w:hAnsi="Calibri"/>
+                <w:sz w:val="20"/>
+              </w:rPr>
+              <w:t xml:space="default">weight</w:t>
+            </w:r>
+          </w:p>
+        </w:tc>
+        <w:tc>
+          <w:tcPr>
+            <w:tcBorders>
+              <w:top w:val="single" w:space="0" w:color="D3D3D3"/>
+              <w:bottom w:val="single" w:space="0" w:color="D3D3D3"/>
+              <w:start w:val="single" w:space="0" w:color="D3D3D3"/>
+              <w:end w:val="single" w:space="0" w:color="D3D3D3"/>
+            </w:tcBorders>
+          </w:tcPr>
+          <w:p>
+            <w:pPr>
+              <w:spacing w:before="0" w:after="60"/>
+              <w:keepNext/>
               <w:jc w:val="end"/>
             </w:pPr>
             <w:r>
@@ -839,7 +656,7 @@
                 <w:rFonts w:ascii="Calibri" w:hAnsi="Calibri"/>
                 <w:sz w:val="20"/>
               </w:rPr>
-              <w:t xml:space="default">NA</w:t>
+              <w:t xml:space="default">3190.0</w:t>
             </w:r>
           </w:p>
         </w:tc>
@@ -861,6 +678,30 @@
             <w:pPr>
               <w:spacing w:before="0" w:after="60"/>
               <w:keepNext/>
+              <w:jc w:val="start"/>
+            </w:pPr>
+            <w:r>
+              <w:rPr>
+                <w:rFonts w:ascii="Calibri" w:hAnsi="Calibri"/>
+                <w:sz w:val="20"/>
+              </w:rPr>
+              <w:t xml:space="default">length</w:t>
+            </w:r>
+          </w:p>
+        </w:tc>
+        <w:tc>
+          <w:tcPr>
+            <w:tcBorders>
+              <w:top w:val="single" w:space="0" w:color="D3D3D3"/>
+              <w:bottom w:val="single" w:space="0" w:color="D3D3D3"/>
+              <w:start w:val="single" w:space="0" w:color="D3D3D3"/>
+              <w:end w:val="single" w:space="0" w:color="D3D3D3"/>
+            </w:tcBorders>
+          </w:tcPr>
+          <w:p>
+            <w:pPr>
+              <w:spacing w:before="0" w:after="60"/>
+              <w:keepNext/>
               <w:jc w:val="end"/>
             </w:pPr>
             <w:r>
@@ -940,20 +781,335 @@
                 <w:rFonts w:ascii="Calibri" w:hAnsi="Calibri"/>
                 <w:sz w:val="20"/>
               </w:rPr>
-              <w:t xml:space="default">NA</w:t>
+              <w:t xml:space="default">192.5</w:t>
+            </w:r>
+          </w:p>
+        </w:tc>
+      </w:tr>
+    </w:tbl>
+    <w:p>
+      <w:pPr>
+        <w:pStyle w:val="BodyText"/>
+      </w:pPr>
+      <w:r>
+        <w:t xml:space="preserve">Supposons que l’on veuille coller des colonnes d’une base pour respecter</w:t>
+      </w:r>
+      <w:r>
+        <w:t xml:space="preserve"> </w:t>
+      </w:r>
+      <w:r>
+        <w:t xml:space="preserve">certains formats. On veut par exemple coller la moyenne, la mediane etc.</w:t>
+      </w:r>
+      <w:r>
+        <w:t xml:space="preserve"> </w:t>
+      </w:r>
+      <w:r>
+        <w:t xml:space="preserve">Et garder les noms des variables. Pour coller on utilise</w:t>
+      </w:r>
+      <w:r>
+        <w:t xml:space="preserve"> </w:t>
+      </w:r>
+      <w:r>
+        <w:rPr>
+          <w:rStyle w:val="VerbatimChar"/>
+        </w:rPr>
+        <w:t xml:space="preserve">glue::glue</w:t>
+      </w:r>
+      <w:r>
+        <w:t xml:space="preserve">. Tout</w:t>
+      </w:r>
+      <w:r>
+        <w:t xml:space="preserve"> </w:t>
+      </w:r>
+      <w:r>
+        <w:t xml:space="preserve">ce qui est entre accolades sont les éléments de la base qu’on veut fusionner.</w:t>
+      </w:r>
+    </w:p>
+    <w:tbl xmlns:w="http://schemas.openxmlformats.org/wordprocessingml/2006/main" xmlns:wp="http://schemas.openxmlformats.org/drawingml/2006/wordprocessingDrawing" xmlns:r="http://schemas.openxmlformats.org/officeDocument/2006/relationships" xmlns:w14="http://schemas.microsoft.com/office/word/2010/wordml">
+      <w:tblPr>
+        <w:tblCellMar>
+          <w:top w:w="0" w:type="dxa"/>
+          <w:bottom w:w="0" w:type="dxa"/>
+          <w:start w:w="60" w:type="dxa"/>
+          <w:end w:w="60" w:type="dxa"/>
+        </w:tblCellMar>
+        <w:tblW w:type="auto" w:w="0"/>
+        <w:tblLook w:firstRow="0" w:lastRow="0" w:firstColumn="0" w:lastColumn="0" w:noHBand="0" w:noVBand="0"/>
+        <w:jc w:val="center"/>
+      </w:tblPr>
+      <w:tr>
+        <w:trPr>
+          <w:cantSplit/>
+          <w:tblHeader/>
+        </w:trPr>
+        <w:tc>
+          <w:tcPr>
+            <w:tcBorders>
+              <w:top w:val="single" w:sz="16" w:space="0" w:color="D3D3D3"/>
+              <w:bottom w:val="single" w:sz="16" w:space="0" w:color="D3D3D3"/>
+              <w:start w:val="single" w:space="0" w:color="D3D3D3"/>
+            </w:tcBorders>
+          </w:tcPr>
+          <w:p>
+            <w:pPr>
+              <w:spacing w:before="0" w:after="60"/>
+              <w:keepNext/>
+              <w:jc w:val="start"/>
+            </w:pPr>
+            <w:r>
+              <w:rPr>
+                <w:rFonts w:ascii="Calibri" w:hAnsi="Calibri"/>
+                <w:sz w:val="20"/>
+              </w:rPr>
+              <w:t xml:space="default">Variables</w:t>
+            </w:r>
+          </w:p>
+        </w:tc>
+        <w:tc>
+          <w:tcPr>
+            <w:tcBorders>
+              <w:top w:val="single" w:sz="16" w:space="0" w:color="D3D3D3"/>
+              <w:bottom w:val="single" w:sz="16" w:space="0" w:color="D3D3D3"/>
+              <w:end w:val="single" w:space="0" w:color="D3D3D3"/>
+            </w:tcBorders>
+          </w:tcPr>
+          <w:p>
+            <w:pPr>
+              <w:spacing w:before="0" w:after="60"/>
+              <w:keepNext/>
+              <w:jc w:val="center"/>
+            </w:pPr>
+            <w:r>
+              <w:rPr>
+                <w:rFonts w:ascii="Calibri" w:hAnsi="Calibri"/>
+                <w:sz w:val="20"/>
+              </w:rPr>
+              <w:t xml:space="default">Med [min - max]</w:t>
+            </w:r>
+          </w:p>
+        </w:tc>
+      </w:tr>
+      <w:tr>
+        <w:trPr>
+          <w:cantSplit/>
+        </w:trPr>
+        <w:tc>
+          <w:tcPr>
+            <w:tcBorders>
+              <w:top w:val="single" w:space="0" w:color="D3D3D3"/>
+              <w:bottom w:val="single" w:space="0" w:color="D3D3D3"/>
+              <w:start w:val="single" w:space="0" w:color="D3D3D3"/>
+              <w:end w:val="single" w:space="0" w:color="D3D3D3"/>
+            </w:tcBorders>
+          </w:tcPr>
+          <w:p>
+            <w:pPr>
+              <w:spacing w:before="0" w:after="60"/>
+              <w:keepNext/>
+              <w:jc w:val="start"/>
+            </w:pPr>
+            <w:r>
+              <w:rPr>
+                <w:rFonts w:ascii="Calibri" w:hAnsi="Calibri"/>
+                <w:sz w:val="20"/>
+              </w:rPr>
+              <w:t xml:space="default">price</w:t>
+            </w:r>
+          </w:p>
+        </w:tc>
+        <w:tc>
+          <w:tcPr>
+            <w:tcBorders>
+              <w:top w:val="single" w:space="0" w:color="D3D3D3"/>
+              <w:bottom w:val="single" w:space="0" w:color="D3D3D3"/>
+              <w:start w:val="single" w:space="0" w:color="D3D3D3"/>
+              <w:end w:val="single" w:space="0" w:color="D3D3D3"/>
+            </w:tcBorders>
+          </w:tcPr>
+          <w:p>
+            <w:pPr>
+              <w:spacing w:before="0" w:after="60"/>
+              <w:keepNext/>
+              <w:jc w:val="center"/>
+            </w:pPr>
+            <w:r>
+              <w:rPr>
+                <w:rFonts w:ascii="Calibri" w:hAnsi="Calibri"/>
+                <w:sz w:val="20"/>
+              </w:rPr>
+              <w:t xml:space="default">5006.5 [3291 - 15906]</w:t>
+            </w:r>
+          </w:p>
+        </w:tc>
+      </w:tr>
+      <w:tr>
+        <w:trPr>
+          <w:cantSplit/>
+        </w:trPr>
+        <w:tc>
+          <w:tcPr>
+            <w:tcBorders>
+              <w:top w:val="single" w:space="0" w:color="D3D3D3"/>
+              <w:bottom w:val="single" w:space="0" w:color="D3D3D3"/>
+              <w:start w:val="single" w:space="0" w:color="D3D3D3"/>
+              <w:end w:val="single" w:space="0" w:color="D3D3D3"/>
+            </w:tcBorders>
+          </w:tcPr>
+          <w:p>
+            <w:pPr>
+              <w:spacing w:before="0" w:after="60"/>
+              <w:keepNext/>
+              <w:jc w:val="start"/>
+            </w:pPr>
+            <w:r>
+              <w:rPr>
+                <w:rFonts w:ascii="Calibri" w:hAnsi="Calibri"/>
+                <w:sz w:val="20"/>
+              </w:rPr>
+              <w:t xml:space="default">mpg</w:t>
+            </w:r>
+          </w:p>
+        </w:tc>
+        <w:tc>
+          <w:tcPr>
+            <w:tcBorders>
+              <w:top w:val="single" w:space="0" w:color="D3D3D3"/>
+              <w:bottom w:val="single" w:space="0" w:color="D3D3D3"/>
+              <w:start w:val="single" w:space="0" w:color="D3D3D3"/>
+              <w:end w:val="single" w:space="0" w:color="D3D3D3"/>
+            </w:tcBorders>
+          </w:tcPr>
+          <w:p>
+            <w:pPr>
+              <w:spacing w:before="0" w:after="60"/>
+              <w:keepNext/>
+              <w:jc w:val="center"/>
+            </w:pPr>
+            <w:r>
+              <w:rPr>
+                <w:rFonts w:ascii="Calibri" w:hAnsi="Calibri"/>
+                <w:sz w:val="20"/>
+              </w:rPr>
+              <w:t xml:space="default">20 [12 - 41]</w:t>
+            </w:r>
+          </w:p>
+        </w:tc>
+      </w:tr>
+      <w:tr>
+        <w:trPr>
+          <w:cantSplit/>
+        </w:trPr>
+        <w:tc>
+          <w:tcPr>
+            <w:tcBorders>
+              <w:top w:val="single" w:space="0" w:color="D3D3D3"/>
+              <w:bottom w:val="single" w:space="0" w:color="D3D3D3"/>
+              <w:start w:val="single" w:space="0" w:color="D3D3D3"/>
+              <w:end w:val="single" w:space="0" w:color="D3D3D3"/>
+            </w:tcBorders>
+          </w:tcPr>
+          <w:p>
+            <w:pPr>
+              <w:spacing w:before="0" w:after="60"/>
+              <w:keepNext/>
+              <w:jc w:val="start"/>
+            </w:pPr>
+            <w:r>
+              <w:rPr>
+                <w:rFonts w:ascii="Calibri" w:hAnsi="Calibri"/>
+                <w:sz w:val="20"/>
+              </w:rPr>
+              <w:t xml:space="default">weight</w:t>
+            </w:r>
+          </w:p>
+        </w:tc>
+        <w:tc>
+          <w:tcPr>
+            <w:tcBorders>
+              <w:top w:val="single" w:space="0" w:color="D3D3D3"/>
+              <w:bottom w:val="single" w:space="0" w:color="D3D3D3"/>
+              <w:start w:val="single" w:space="0" w:color="D3D3D3"/>
+              <w:end w:val="single" w:space="0" w:color="D3D3D3"/>
+            </w:tcBorders>
+          </w:tcPr>
+          <w:p>
+            <w:pPr>
+              <w:spacing w:before="0" w:after="60"/>
+              <w:keepNext/>
+              <w:jc w:val="center"/>
+            </w:pPr>
+            <w:r>
+              <w:rPr>
+                <w:rFonts w:ascii="Calibri" w:hAnsi="Calibri"/>
+                <w:sz w:val="20"/>
+              </w:rPr>
+              <w:t xml:space="default">3190 [1760 - 4840]</w:t>
+            </w:r>
+          </w:p>
+        </w:tc>
+      </w:tr>
+      <w:tr>
+        <w:trPr>
+          <w:cantSplit/>
+        </w:trPr>
+        <w:tc>
+          <w:tcPr>
+            <w:tcBorders>
+              <w:top w:val="single" w:space="0" w:color="D3D3D3"/>
+              <w:bottom w:val="single" w:space="0" w:color="D3D3D3"/>
+              <w:start w:val="single" w:space="0" w:color="D3D3D3"/>
+              <w:end w:val="single" w:space="0" w:color="D3D3D3"/>
+            </w:tcBorders>
+          </w:tcPr>
+          <w:p>
+            <w:pPr>
+              <w:spacing w:before="0" w:after="60"/>
+              <w:keepNext/>
+              <w:jc w:val="start"/>
+            </w:pPr>
+            <w:r>
+              <w:rPr>
+                <w:rFonts w:ascii="Calibri" w:hAnsi="Calibri"/>
+                <w:sz w:val="20"/>
+              </w:rPr>
+              <w:t xml:space="default">length</w:t>
+            </w:r>
+          </w:p>
+        </w:tc>
+        <w:tc>
+          <w:tcPr>
+            <w:tcBorders>
+              <w:top w:val="single" w:space="0" w:color="D3D3D3"/>
+              <w:bottom w:val="single" w:space="0" w:color="D3D3D3"/>
+              <w:start w:val="single" w:space="0" w:color="D3D3D3"/>
+              <w:end w:val="single" w:space="0" w:color="D3D3D3"/>
+            </w:tcBorders>
+          </w:tcPr>
+          <w:p>
+            <w:pPr>
+              <w:spacing w:before="0" w:after="60"/>
+              <w:keepNext/>
+              <w:jc w:val="center"/>
+            </w:pPr>
+            <w:r>
+              <w:rPr>
+                <w:rFonts w:ascii="Calibri" w:hAnsi="Calibri"/>
+                <w:sz w:val="20"/>
+              </w:rPr>
+              <w:t xml:space="default">192.5 [142 - 233]</w:t>
             </w:r>
           </w:p>
         </w:tc>
       </w:tr>
     </w:tbl>
     <w:bookmarkEnd w:id="22"/>
-    <w:bookmarkStart w:id="23" w:name="summary"/>
+    <w:bookmarkStart w:id="23" w:name="chap-1"/>
     <w:p>
       <w:pPr>
-        <w:pStyle w:val="Titre1"/>
-      </w:pPr>
-      <w:r>
-        <w:t xml:space="preserve">2. Summary</w:t>
+        <w:pStyle w:val="Heading1"/>
+      </w:pPr>
+      <w:r>
+        <w:t xml:space="preserve">2. Chap 1</w:t>
       </w:r>
     </w:p>
     <w:p>
@@ -961,22 +1117,995 @@
         <w:pStyle w:val="FirstParagraph"/>
       </w:pPr>
       <w:r>
-        <w:t xml:space="preserve">In summary, this book has no content whatsoever.</w:t>
-      </w:r>
+        <w:t xml:space="preserve">Ici, on peut décider de mettre du texte en paysage:</w:t>
+      </w:r>
+    </w:p>
+    <w:p>
+      <w:pPr>
+        <w:pStyle w:val="BodyText"/>
+      </w:pPr>
+      <w:r>
+        <w:t xml:space="preserve">Au début de chaque chapitre, il faut charger les packages nécessaires:</w:t>
+      </w:r>
+    </w:p>
+    <w:p>
+      <w:pPr>
+        <w:sectPr/>
+      </w:pPr>
+    </w:p>
+    <w:p>
+      <w:pPr>
+        <w:pStyle w:val="BodyText"/>
+      </w:pPr>
+      <w:r>
+        <w:t xml:space="preserve">Voici du texte en paysage dans le document. On peut même insérer des tables.</w:t>
+      </w:r>
+      <w:r>
+        <w:t xml:space="preserve"> </w:t>
+      </w:r>
+      <w:r>
+        <w:t xml:space="preserve">Ici j’affiche le code avec</w:t>
+      </w:r>
+      <w:r>
+        <w:t xml:space="preserve"> </w:t>
+      </w:r>
+      <w:r>
+        <w:rPr>
+          <w:rStyle w:val="VerbatimChar"/>
+        </w:rPr>
+        <w:t xml:space="preserve">echo: true</w:t>
+      </w:r>
+      <w:r>
+        <w:t xml:space="preserve">.</w:t>
+      </w:r>
+    </w:p>
+    <w:p>
+      <w:pPr>
+        <w:pStyle w:val="SourceCode"/>
+      </w:pPr>
+      <w:r>
+        <w:rPr>
+          <w:rStyle w:val="NormalTok"/>
+        </w:rPr>
+        <w:t xml:space="preserve">df </w:t>
+      </w:r>
+      <w:r>
+        <w:rPr>
+          <w:rStyle w:val="OtherTok"/>
+        </w:rPr>
+        <w:t xml:space="preserve">&lt;-</w:t>
+      </w:r>
+      <w:r>
+        <w:rPr>
+          <w:rStyle w:val="NormalTok"/>
+        </w:rPr>
+        <w:t xml:space="preserve"> haven</w:t>
+      </w:r>
+      <w:r>
+        <w:rPr>
+          <w:rStyle w:val="SpecialCharTok"/>
+        </w:rPr>
+        <w:t xml:space="preserve">::</w:t>
+      </w:r>
+      <w:r>
+        <w:rPr>
+          <w:rStyle w:val="FunctionTok"/>
+        </w:rPr>
+        <w:t xml:space="preserve">read_dta</w:t>
+      </w:r>
+      <w:r>
+        <w:rPr>
+          <w:rStyle w:val="NormalTok"/>
+        </w:rPr>
+        <w:t xml:space="preserve">(here</w:t>
+      </w:r>
+      <w:r>
+        <w:rPr>
+          <w:rStyle w:val="SpecialCharTok"/>
+        </w:rPr>
+        <w:t xml:space="preserve">::</w:t>
+      </w:r>
+      <w:r>
+        <w:rPr>
+          <w:rStyle w:val="FunctionTok"/>
+        </w:rPr>
+        <w:t xml:space="preserve">here</w:t>
+      </w:r>
+      <w:r>
+        <w:rPr>
+          <w:rStyle w:val="NormalTok"/>
+        </w:rPr>
+        <w:t xml:space="preserve">(</w:t>
+      </w:r>
+      <w:r>
+        <w:rPr>
+          <w:rStyle w:val="StringTok"/>
+        </w:rPr>
+        <w:t xml:space="preserve">"datasets"</w:t>
+      </w:r>
+      <w:r>
+        <w:rPr>
+          <w:rStyle w:val="NormalTok"/>
+        </w:rPr>
+        <w:t xml:space="preserve">, </w:t>
+      </w:r>
+      <w:r>
+        <w:rPr>
+          <w:rStyle w:val="StringTok"/>
+        </w:rPr>
+        <w:t xml:space="preserve">"test.dta"</w:t>
+      </w:r>
+      <w:r>
+        <w:rPr>
+          <w:rStyle w:val="NormalTok"/>
+        </w:rPr>
+        <w:t xml:space="preserve">))</w:t>
+      </w:r>
+      <w:r>
+        <w:br/>
+      </w:r>
+      <w:r>
+        <w:rPr>
+          <w:rStyle w:val="CommentTok"/>
+        </w:rPr>
+        <w:t xml:space="preserve"># on peut faire certains formatages à la base de données df</w:t>
+      </w:r>
+      <w:r>
+        <w:br/>
+      </w:r>
+      <w:r>
+        <w:br/>
+      </w:r>
+      <w:r>
+        <w:rPr>
+          <w:rStyle w:val="FunctionTok"/>
+        </w:rPr>
+        <w:t xml:space="preserve">gt</w:t>
+      </w:r>
+      <w:r>
+        <w:rPr>
+          <w:rStyle w:val="NormalTok"/>
+        </w:rPr>
+        <w:t xml:space="preserve">(df) </w:t>
+      </w:r>
+      <w:r>
+        <w:rPr>
+          <w:rStyle w:val="SpecialCharTok"/>
+        </w:rPr>
+        <w:t xml:space="preserve">|&gt;</w:t>
+      </w:r>
+      <w:r>
+        <w:rPr>
+          <w:rStyle w:val="NormalTok"/>
+        </w:rPr>
+        <w:t xml:space="preserve"> </w:t>
+      </w:r>
+      <w:r>
+        <w:br/>
+      </w:r>
+      <w:r>
+        <w:rPr>
+          <w:rStyle w:val="NormalTok"/>
+        </w:rPr>
+        <w:t xml:space="preserve">    </w:t>
+      </w:r>
+      <w:r>
+        <w:rPr>
+          <w:rStyle w:val="FunctionTok"/>
+        </w:rPr>
+        <w:t xml:space="preserve">cols_label</w:t>
+      </w:r>
+      <w:r>
+        <w:rPr>
+          <w:rStyle w:val="NormalTok"/>
+        </w:rPr>
+        <w:t xml:space="preserve">(</w:t>
+      </w:r>
+      <w:r>
+        <w:br/>
+      </w:r>
+      <w:r>
+        <w:rPr>
+          <w:rStyle w:val="NormalTok"/>
+        </w:rPr>
+        <w:t xml:space="preserve">        </w:t>
+      </w:r>
+      <w:r>
+        <w:rPr>
+          <w:rStyle w:val="AttributeTok"/>
+        </w:rPr>
+        <w:t xml:space="preserve">moy =</w:t>
+      </w:r>
+      <w:r>
+        <w:rPr>
+          <w:rStyle w:val="NormalTok"/>
+        </w:rPr>
+        <w:t xml:space="preserve"> </w:t>
+      </w:r>
+      <w:r>
+        <w:rPr>
+          <w:rStyle w:val="StringTok"/>
+        </w:rPr>
+        <w:t xml:space="preserve">"Moyenne"</w:t>
+      </w:r>
+      <w:r>
+        <w:rPr>
+          <w:rStyle w:val="NormalTok"/>
+        </w:rPr>
+        <w:t xml:space="preserve">,</w:t>
+      </w:r>
+      <w:r>
+        <w:br/>
+      </w:r>
+      <w:r>
+        <w:rPr>
+          <w:rStyle w:val="NormalTok"/>
+        </w:rPr>
+        <w:t xml:space="preserve">        </w:t>
+      </w:r>
+      <w:r>
+        <w:rPr>
+          <w:rStyle w:val="AttributeTok"/>
+        </w:rPr>
+        <w:t xml:space="preserve">min =</w:t>
+      </w:r>
+      <w:r>
+        <w:rPr>
+          <w:rStyle w:val="NormalTok"/>
+        </w:rPr>
+        <w:t xml:space="preserve"> </w:t>
+      </w:r>
+      <w:r>
+        <w:rPr>
+          <w:rStyle w:val="StringTok"/>
+        </w:rPr>
+        <w:t xml:space="preserve">"Minimum"</w:t>
+      </w:r>
+      <w:r>
+        <w:rPr>
+          <w:rStyle w:val="NormalTok"/>
+        </w:rPr>
+        <w:t xml:space="preserve">,</w:t>
+      </w:r>
+      <w:r>
+        <w:br/>
+      </w:r>
+      <w:r>
+        <w:rPr>
+          <w:rStyle w:val="NormalTok"/>
+        </w:rPr>
+        <w:t xml:space="preserve">        </w:t>
+      </w:r>
+      <w:r>
+        <w:rPr>
+          <w:rStyle w:val="AttributeTok"/>
+        </w:rPr>
+        <w:t xml:space="preserve">max =</w:t>
+      </w:r>
+      <w:r>
+        <w:rPr>
+          <w:rStyle w:val="NormalTok"/>
+        </w:rPr>
+        <w:t xml:space="preserve"> </w:t>
+      </w:r>
+      <w:r>
+        <w:rPr>
+          <w:rStyle w:val="StringTok"/>
+        </w:rPr>
+        <w:t xml:space="preserve">"Maximum"</w:t>
+      </w:r>
+      <w:r>
+        <w:rPr>
+          <w:rStyle w:val="NormalTok"/>
+        </w:rPr>
+        <w:t xml:space="preserve">,</w:t>
+      </w:r>
+      <w:r>
+        <w:br/>
+      </w:r>
+      <w:r>
+        <w:rPr>
+          <w:rStyle w:val="NormalTok"/>
+        </w:rPr>
+        <w:t xml:space="preserve">        </w:t>
+      </w:r>
+      <w:r>
+        <w:rPr>
+          <w:rStyle w:val="AttributeTok"/>
+        </w:rPr>
+        <w:t xml:space="preserve">p50 =</w:t>
+      </w:r>
+      <w:r>
+        <w:rPr>
+          <w:rStyle w:val="NormalTok"/>
+        </w:rPr>
+        <w:t xml:space="preserve"> </w:t>
+      </w:r>
+      <w:r>
+        <w:rPr>
+          <w:rStyle w:val="StringTok"/>
+        </w:rPr>
+        <w:t xml:space="preserve">"Mediane"</w:t>
+      </w:r>
+      <w:r>
+        <w:br/>
+      </w:r>
+      <w:r>
+        <w:rPr>
+          <w:rStyle w:val="NormalTok"/>
+        </w:rPr>
+        <w:t xml:space="preserve">    )</w:t>
+      </w:r>
+    </w:p>
+    <w:tbl xmlns:w="http://schemas.openxmlformats.org/wordprocessingml/2006/main" xmlns:wp="http://schemas.openxmlformats.org/drawingml/2006/wordprocessingDrawing" xmlns:r="http://schemas.openxmlformats.org/officeDocument/2006/relationships" xmlns:w14="http://schemas.microsoft.com/office/word/2010/wordml">
+      <w:tblPr>
+        <w:tblCellMar>
+          <w:top w:w="0" w:type="dxa"/>
+          <w:bottom w:w="0" w:type="dxa"/>
+          <w:start w:w="60" w:type="dxa"/>
+          <w:end w:w="60" w:type="dxa"/>
+        </w:tblCellMar>
+        <w:tblW w:type="auto" w:w="0"/>
+        <w:tblLook w:firstRow="0" w:lastRow="0" w:firstColumn="0" w:lastColumn="0" w:noHBand="0" w:noVBand="0"/>
+        <w:jc w:val="center"/>
+      </w:tblPr>
+      <w:tr>
+        <w:trPr>
+          <w:cantSplit/>
+          <w:tblHeader/>
+        </w:trPr>
+        <w:tc>
+          <w:tcPr>
+            <w:tcBorders>
+              <w:top w:val="single" w:sz="16" w:space="0" w:color="D3D3D3"/>
+              <w:bottom w:val="single" w:sz="16" w:space="0" w:color="D3D3D3"/>
+              <w:start w:val="single" w:space="0" w:color="D3D3D3"/>
+            </w:tcBorders>
+          </w:tcPr>
+          <w:p>
+            <w:pPr>
+              <w:spacing w:before="0" w:after="60"/>
+              <w:keepNext/>
+              <w:jc w:val="start"/>
+            </w:pPr>
+            <w:r>
+              <w:rPr>
+                <w:rFonts w:ascii="Calibri" w:hAnsi="Calibri"/>
+                <w:sz w:val="20"/>
+              </w:rPr>
+              <w:t xml:space="default">variable</w:t>
+            </w:r>
+          </w:p>
+        </w:tc>
+        <w:tc>
+          <w:tcPr>
+            <w:tcBorders>
+              <w:top w:val="single" w:sz="16" w:space="0" w:color="D3D3D3"/>
+              <w:bottom w:val="single" w:sz="16" w:space="0" w:color="D3D3D3"/>
+            </w:tcBorders>
+          </w:tcPr>
+          <w:p>
+            <w:pPr>
+              <w:spacing w:before="0" w:after="60"/>
+              <w:keepNext/>
+              <w:jc w:val="end"/>
+            </w:pPr>
+            <w:r>
+              <w:rPr>
+                <w:rFonts w:ascii="Calibri" w:hAnsi="Calibri"/>
+                <w:sz w:val="20"/>
+              </w:rPr>
+              <w:t xml:space="default">Moyenne</w:t>
+            </w:r>
+          </w:p>
+        </w:tc>
+        <w:tc>
+          <w:tcPr>
+            <w:tcBorders>
+              <w:top w:val="single" w:sz="16" w:space="0" w:color="D3D3D3"/>
+              <w:bottom w:val="single" w:sz="16" w:space="0" w:color="D3D3D3"/>
+            </w:tcBorders>
+          </w:tcPr>
+          <w:p>
+            <w:pPr>
+              <w:spacing w:before="0" w:after="60"/>
+              <w:keepNext/>
+              <w:jc w:val="end"/>
+            </w:pPr>
+            <w:r>
+              <w:rPr>
+                <w:rFonts w:ascii="Calibri" w:hAnsi="Calibri"/>
+                <w:sz w:val="20"/>
+              </w:rPr>
+              <w:t xml:space="default">Minimum</w:t>
+            </w:r>
+          </w:p>
+        </w:tc>
+        <w:tc>
+          <w:tcPr>
+            <w:tcBorders>
+              <w:top w:val="single" w:sz="16" w:space="0" w:color="D3D3D3"/>
+              <w:bottom w:val="single" w:sz="16" w:space="0" w:color="D3D3D3"/>
+            </w:tcBorders>
+          </w:tcPr>
+          <w:p>
+            <w:pPr>
+              <w:spacing w:before="0" w:after="60"/>
+              <w:keepNext/>
+              <w:jc w:val="end"/>
+            </w:pPr>
+            <w:r>
+              <w:rPr>
+                <w:rFonts w:ascii="Calibri" w:hAnsi="Calibri"/>
+                <w:sz w:val="20"/>
+              </w:rPr>
+              <w:t xml:space="default">Maximum</w:t>
+            </w:r>
+          </w:p>
+        </w:tc>
+        <w:tc>
+          <w:tcPr>
+            <w:tcBorders>
+              <w:top w:val="single" w:sz="16" w:space="0" w:color="D3D3D3"/>
+              <w:bottom w:val="single" w:sz="16" w:space="0" w:color="D3D3D3"/>
+              <w:end w:val="single" w:space="0" w:color="D3D3D3"/>
+            </w:tcBorders>
+          </w:tcPr>
+          <w:p>
+            <w:pPr>
+              <w:spacing w:before="0" w:after="60"/>
+              <w:keepNext/>
+              <w:jc w:val="end"/>
+            </w:pPr>
+            <w:r>
+              <w:rPr>
+                <w:rFonts w:ascii="Calibri" w:hAnsi="Calibri"/>
+                <w:sz w:val="20"/>
+              </w:rPr>
+              <w:t xml:space="default">Mediane</w:t>
+            </w:r>
+          </w:p>
+        </w:tc>
+      </w:tr>
+      <w:tr>
+        <w:trPr>
+          <w:cantSplit/>
+        </w:trPr>
+        <w:tc>
+          <w:tcPr>
+            <w:tcBorders>
+              <w:top w:val="single" w:space="0" w:color="D3D3D3"/>
+              <w:bottom w:val="single" w:space="0" w:color="D3D3D3"/>
+              <w:start w:val="single" w:space="0" w:color="D3D3D3"/>
+              <w:end w:val="single" w:space="0" w:color="D3D3D3"/>
+            </w:tcBorders>
+          </w:tcPr>
+          <w:p>
+            <w:pPr>
+              <w:spacing w:before="0" w:after="60"/>
+              <w:keepNext/>
+              <w:jc w:val="start"/>
+            </w:pPr>
+            <w:r>
+              <w:rPr>
+                <w:rFonts w:ascii="Calibri" w:hAnsi="Calibri"/>
+                <w:sz w:val="20"/>
+              </w:rPr>
+              <w:t xml:space="default">price</w:t>
+            </w:r>
+          </w:p>
+        </w:tc>
+        <w:tc>
+          <w:tcPr>
+            <w:tcBorders>
+              <w:top w:val="single" w:space="0" w:color="D3D3D3"/>
+              <w:bottom w:val="single" w:space="0" w:color="D3D3D3"/>
+              <w:start w:val="single" w:space="0" w:color="D3D3D3"/>
+              <w:end w:val="single" w:space="0" w:color="D3D3D3"/>
+            </w:tcBorders>
+          </w:tcPr>
+          <w:p>
+            <w:pPr>
+              <w:spacing w:before="0" w:after="60"/>
+              <w:keepNext/>
+              <w:jc w:val="end"/>
+            </w:pPr>
+            <w:r>
+              <w:rPr>
+                <w:rFonts w:ascii="Calibri" w:hAnsi="Calibri"/>
+                <w:sz w:val="20"/>
+              </w:rPr>
+              <w:t xml:space="default">6165.2568</w:t>
+            </w:r>
+          </w:p>
+        </w:tc>
+        <w:tc>
+          <w:tcPr>
+            <w:tcBorders>
+              <w:top w:val="single" w:space="0" w:color="D3D3D3"/>
+              <w:bottom w:val="single" w:space="0" w:color="D3D3D3"/>
+              <w:start w:val="single" w:space="0" w:color="D3D3D3"/>
+              <w:end w:val="single" w:space="0" w:color="D3D3D3"/>
+            </w:tcBorders>
+          </w:tcPr>
+          <w:p>
+            <w:pPr>
+              <w:spacing w:before="0" w:after="60"/>
+              <w:keepNext/>
+              <w:jc w:val="end"/>
+            </w:pPr>
+            <w:r>
+              <w:rPr>
+                <w:rFonts w:ascii="Calibri" w:hAnsi="Calibri"/>
+                <w:sz w:val="20"/>
+              </w:rPr>
+              <w:t xml:space="default">3291</w:t>
+            </w:r>
+          </w:p>
+        </w:tc>
+        <w:tc>
+          <w:tcPr>
+            <w:tcBorders>
+              <w:top w:val="single" w:space="0" w:color="D3D3D3"/>
+              <w:bottom w:val="single" w:space="0" w:color="D3D3D3"/>
+              <w:start w:val="single" w:space="0" w:color="D3D3D3"/>
+              <w:end w:val="single" w:space="0" w:color="D3D3D3"/>
+            </w:tcBorders>
+          </w:tcPr>
+          <w:p>
+            <w:pPr>
+              <w:spacing w:before="0" w:after="60"/>
+              <w:keepNext/>
+              <w:jc w:val="end"/>
+            </w:pPr>
+            <w:r>
+              <w:rPr>
+                <w:rFonts w:ascii="Calibri" w:hAnsi="Calibri"/>
+                <w:sz w:val="20"/>
+              </w:rPr>
+              <w:t xml:space="default">15906</w:t>
+            </w:r>
+          </w:p>
+        </w:tc>
+        <w:tc>
+          <w:tcPr>
+            <w:tcBorders>
+              <w:top w:val="single" w:space="0" w:color="D3D3D3"/>
+              <w:bottom w:val="single" w:space="0" w:color="D3D3D3"/>
+              <w:start w:val="single" w:space="0" w:color="D3D3D3"/>
+              <w:end w:val="single" w:space="0" w:color="D3D3D3"/>
+            </w:tcBorders>
+          </w:tcPr>
+          <w:p>
+            <w:pPr>
+              <w:spacing w:before="0" w:after="60"/>
+              <w:keepNext/>
+              <w:jc w:val="end"/>
+            </w:pPr>
+            <w:r>
+              <w:rPr>
+                <w:rFonts w:ascii="Calibri" w:hAnsi="Calibri"/>
+                <w:sz w:val="20"/>
+              </w:rPr>
+              <w:t xml:space="default">5006.5</w:t>
+            </w:r>
+          </w:p>
+        </w:tc>
+      </w:tr>
+      <w:tr>
+        <w:trPr>
+          <w:cantSplit/>
+        </w:trPr>
+        <w:tc>
+          <w:tcPr>
+            <w:tcBorders>
+              <w:top w:val="single" w:space="0" w:color="D3D3D3"/>
+              <w:bottom w:val="single" w:space="0" w:color="D3D3D3"/>
+              <w:start w:val="single" w:space="0" w:color="D3D3D3"/>
+              <w:end w:val="single" w:space="0" w:color="D3D3D3"/>
+            </w:tcBorders>
+          </w:tcPr>
+          <w:p>
+            <w:pPr>
+              <w:spacing w:before="0" w:after="60"/>
+              <w:keepNext/>
+              <w:jc w:val="start"/>
+            </w:pPr>
+            <w:r>
+              <w:rPr>
+                <w:rFonts w:ascii="Calibri" w:hAnsi="Calibri"/>
+                <w:sz w:val="20"/>
+              </w:rPr>
+              <w:t xml:space="default">mpg</w:t>
+            </w:r>
+          </w:p>
+        </w:tc>
+        <w:tc>
+          <w:tcPr>
+            <w:tcBorders>
+              <w:top w:val="single" w:space="0" w:color="D3D3D3"/>
+              <w:bottom w:val="single" w:space="0" w:color="D3D3D3"/>
+              <w:start w:val="single" w:space="0" w:color="D3D3D3"/>
+              <w:end w:val="single" w:space="0" w:color="D3D3D3"/>
+            </w:tcBorders>
+          </w:tcPr>
+          <w:p>
+            <w:pPr>
+              <w:spacing w:before="0" w:after="60"/>
+              <w:keepNext/>
+              <w:jc w:val="end"/>
+            </w:pPr>
+            <w:r>
+              <w:rPr>
+                <w:rFonts w:ascii="Calibri" w:hAnsi="Calibri"/>
+                <w:sz w:val="20"/>
+              </w:rPr>
+              <w:t xml:space="default">21.2973</w:t>
+            </w:r>
+          </w:p>
+        </w:tc>
+        <w:tc>
+          <w:tcPr>
+            <w:tcBorders>
+              <w:top w:val="single" w:space="0" w:color="D3D3D3"/>
+              <w:bottom w:val="single" w:space="0" w:color="D3D3D3"/>
+              <w:start w:val="single" w:space="0" w:color="D3D3D3"/>
+              <w:end w:val="single" w:space="0" w:color="D3D3D3"/>
+            </w:tcBorders>
+          </w:tcPr>
+          <w:p>
+            <w:pPr>
+              <w:spacing w:before="0" w:after="60"/>
+              <w:keepNext/>
+              <w:jc w:val="end"/>
+            </w:pPr>
+            <w:r>
+              <w:rPr>
+                <w:rFonts w:ascii="Calibri" w:hAnsi="Calibri"/>
+                <w:sz w:val="20"/>
+              </w:rPr>
+              <w:t xml:space="default">12</w:t>
+            </w:r>
+          </w:p>
+        </w:tc>
+        <w:tc>
+          <w:tcPr>
+            <w:tcBorders>
+              <w:top w:val="single" w:space="0" w:color="D3D3D3"/>
+              <w:bottom w:val="single" w:space="0" w:color="D3D3D3"/>
+              <w:start w:val="single" w:space="0" w:color="D3D3D3"/>
+              <w:end w:val="single" w:space="0" w:color="D3D3D3"/>
+            </w:tcBorders>
+          </w:tcPr>
+          <w:p>
+            <w:pPr>
+              <w:spacing w:before="0" w:after="60"/>
+              <w:keepNext/>
+              <w:jc w:val="end"/>
+            </w:pPr>
+            <w:r>
+              <w:rPr>
+                <w:rFonts w:ascii="Calibri" w:hAnsi="Calibri"/>
+                <w:sz w:val="20"/>
+              </w:rPr>
+              <w:t xml:space="default">41</w:t>
+            </w:r>
+          </w:p>
+        </w:tc>
+        <w:tc>
+          <w:tcPr>
+            <w:tcBorders>
+              <w:top w:val="single" w:space="0" w:color="D3D3D3"/>
+              <w:bottom w:val="single" w:space="0" w:color="D3D3D3"/>
+              <w:start w:val="single" w:space="0" w:color="D3D3D3"/>
+              <w:end w:val="single" w:space="0" w:color="D3D3D3"/>
+            </w:tcBorders>
+          </w:tcPr>
+          <w:p>
+            <w:pPr>
+              <w:spacing w:before="0" w:after="60"/>
+              <w:keepNext/>
+              <w:jc w:val="end"/>
+            </w:pPr>
+            <w:r>
+              <w:rPr>
+                <w:rFonts w:ascii="Calibri" w:hAnsi="Calibri"/>
+                <w:sz w:val="20"/>
+              </w:rPr>
+              <w:t xml:space="default">20.0</w:t>
+            </w:r>
+          </w:p>
+        </w:tc>
+      </w:tr>
+      <w:tr>
+        <w:trPr>
+          <w:cantSplit/>
+        </w:trPr>
+        <w:tc>
+          <w:tcPr>
+            <w:tcBorders>
+              <w:top w:val="single" w:space="0" w:color="D3D3D3"/>
+              <w:bottom w:val="single" w:space="0" w:color="D3D3D3"/>
+              <w:start w:val="single" w:space="0" w:color="D3D3D3"/>
+              <w:end w:val="single" w:space="0" w:color="D3D3D3"/>
+            </w:tcBorders>
+          </w:tcPr>
+          <w:p>
+            <w:pPr>
+              <w:spacing w:before="0" w:after="60"/>
+              <w:keepNext/>
+              <w:jc w:val="start"/>
+            </w:pPr>
+            <w:r>
+              <w:rPr>
+                <w:rFonts w:ascii="Calibri" w:hAnsi="Calibri"/>
+                <w:sz w:val="20"/>
+              </w:rPr>
+              <w:t xml:space="default">weight</w:t>
+            </w:r>
+          </w:p>
+        </w:tc>
+        <w:tc>
+          <w:tcPr>
+            <w:tcBorders>
+              <w:top w:val="single" w:space="0" w:color="D3D3D3"/>
+              <w:bottom w:val="single" w:space="0" w:color="D3D3D3"/>
+              <w:start w:val="single" w:space="0" w:color="D3D3D3"/>
+              <w:end w:val="single" w:space="0" w:color="D3D3D3"/>
+            </w:tcBorders>
+          </w:tcPr>
+          <w:p>
+            <w:pPr>
+              <w:spacing w:before="0" w:after="60"/>
+              <w:keepNext/>
+              <w:jc w:val="end"/>
+            </w:pPr>
+            <w:r>
+              <w:rPr>
+                <w:rFonts w:ascii="Calibri" w:hAnsi="Calibri"/>
+                <w:sz w:val="20"/>
+              </w:rPr>
+              <w:t xml:space="default">3019.4595</w:t>
+            </w:r>
+          </w:p>
+        </w:tc>
+        <w:tc>
+          <w:tcPr>
+            <w:tcBorders>
+              <w:top w:val="single" w:space="0" w:color="D3D3D3"/>
+              <w:bottom w:val="single" w:space="0" w:color="D3D3D3"/>
+              <w:start w:val="single" w:space="0" w:color="D3D3D3"/>
+              <w:end w:val="single" w:space="0" w:color="D3D3D3"/>
+            </w:tcBorders>
+          </w:tcPr>
+          <w:p>
+            <w:pPr>
+              <w:spacing w:before="0" w:after="60"/>
+              <w:keepNext/>
+              <w:jc w:val="end"/>
+            </w:pPr>
+            <w:r>
+              <w:rPr>
+                <w:rFonts w:ascii="Calibri" w:hAnsi="Calibri"/>
+                <w:sz w:val="20"/>
+              </w:rPr>
+              <w:t xml:space="default">1760</w:t>
+            </w:r>
+          </w:p>
+        </w:tc>
+        <w:tc>
+          <w:tcPr>
+            <w:tcBorders>
+              <w:top w:val="single" w:space="0" w:color="D3D3D3"/>
+              <w:bottom w:val="single" w:space="0" w:color="D3D3D3"/>
+              <w:start w:val="single" w:space="0" w:color="D3D3D3"/>
+              <w:end w:val="single" w:space="0" w:color="D3D3D3"/>
+            </w:tcBorders>
+          </w:tcPr>
+          <w:p>
+            <w:pPr>
+              <w:spacing w:before="0" w:after="60"/>
+              <w:keepNext/>
+              <w:jc w:val="end"/>
+            </w:pPr>
+            <w:r>
+              <w:rPr>
+                <w:rFonts w:ascii="Calibri" w:hAnsi="Calibri"/>
+                <w:sz w:val="20"/>
+              </w:rPr>
+              <w:t xml:space="default">4840</w:t>
+            </w:r>
+          </w:p>
+        </w:tc>
+        <w:tc>
+          <w:tcPr>
+            <w:tcBorders>
+              <w:top w:val="single" w:space="0" w:color="D3D3D3"/>
+              <w:bottom w:val="single" w:space="0" w:color="D3D3D3"/>
+              <w:start w:val="single" w:space="0" w:color="D3D3D3"/>
+              <w:end w:val="single" w:space="0" w:color="D3D3D3"/>
+            </w:tcBorders>
+          </w:tcPr>
+          <w:p>
+            <w:pPr>
+              <w:spacing w:before="0" w:after="60"/>
+              <w:keepNext/>
+              <w:jc w:val="end"/>
+            </w:pPr>
+            <w:r>
+              <w:rPr>
+                <w:rFonts w:ascii="Calibri" w:hAnsi="Calibri"/>
+                <w:sz w:val="20"/>
+              </w:rPr>
+              <w:t xml:space="default">3190.0</w:t>
+            </w:r>
+          </w:p>
+        </w:tc>
+      </w:tr>
+      <w:tr>
+        <w:trPr>
+          <w:cantSplit/>
+        </w:trPr>
+        <w:tc>
+          <w:tcPr>
+            <w:tcBorders>
+              <w:top w:val="single" w:space="0" w:color="D3D3D3"/>
+              <w:bottom w:val="single" w:space="0" w:color="D3D3D3"/>
+              <w:start w:val="single" w:space="0" w:color="D3D3D3"/>
+              <w:end w:val="single" w:space="0" w:color="D3D3D3"/>
+            </w:tcBorders>
+          </w:tcPr>
+          <w:p>
+            <w:pPr>
+              <w:spacing w:before="0" w:after="60"/>
+              <w:keepNext/>
+              <w:jc w:val="start"/>
+            </w:pPr>
+            <w:r>
+              <w:rPr>
+                <w:rFonts w:ascii="Calibri" w:hAnsi="Calibri"/>
+                <w:sz w:val="20"/>
+              </w:rPr>
+              <w:t xml:space="default">length</w:t>
+            </w:r>
+          </w:p>
+        </w:tc>
+        <w:tc>
+          <w:tcPr>
+            <w:tcBorders>
+              <w:top w:val="single" w:space="0" w:color="D3D3D3"/>
+              <w:bottom w:val="single" w:space="0" w:color="D3D3D3"/>
+              <w:start w:val="single" w:space="0" w:color="D3D3D3"/>
+              <w:end w:val="single" w:space="0" w:color="D3D3D3"/>
+            </w:tcBorders>
+          </w:tcPr>
+          <w:p>
+            <w:pPr>
+              <w:spacing w:before="0" w:after="60"/>
+              <w:keepNext/>
+              <w:jc w:val="end"/>
+            </w:pPr>
+            <w:r>
+              <w:rPr>
+                <w:rFonts w:ascii="Calibri" w:hAnsi="Calibri"/>
+                <w:sz w:val="20"/>
+              </w:rPr>
+              <w:t xml:space="default">187.9324</w:t>
+            </w:r>
+          </w:p>
+        </w:tc>
+        <w:tc>
+          <w:tcPr>
+            <w:tcBorders>
+              <w:top w:val="single" w:space="0" w:color="D3D3D3"/>
+              <w:bottom w:val="single" w:space="0" w:color="D3D3D3"/>
+              <w:start w:val="single" w:space="0" w:color="D3D3D3"/>
+              <w:end w:val="single" w:space="0" w:color="D3D3D3"/>
+            </w:tcBorders>
+          </w:tcPr>
+          <w:p>
+            <w:pPr>
+              <w:spacing w:before="0" w:after="60"/>
+              <w:keepNext/>
+              <w:jc w:val="end"/>
+            </w:pPr>
+            <w:r>
+              <w:rPr>
+                <w:rFonts w:ascii="Calibri" w:hAnsi="Calibri"/>
+                <w:sz w:val="20"/>
+              </w:rPr>
+              <w:t xml:space="default">142</w:t>
+            </w:r>
+          </w:p>
+        </w:tc>
+        <w:tc>
+          <w:tcPr>
+            <w:tcBorders>
+              <w:top w:val="single" w:space="0" w:color="D3D3D3"/>
+              <w:bottom w:val="single" w:space="0" w:color="D3D3D3"/>
+              <w:start w:val="single" w:space="0" w:color="D3D3D3"/>
+              <w:end w:val="single" w:space="0" w:color="D3D3D3"/>
+            </w:tcBorders>
+          </w:tcPr>
+          <w:p>
+            <w:pPr>
+              <w:spacing w:before="0" w:after="60"/>
+              <w:keepNext/>
+              <w:jc w:val="end"/>
+            </w:pPr>
+            <w:r>
+              <w:rPr>
+                <w:rFonts w:ascii="Calibri" w:hAnsi="Calibri"/>
+                <w:sz w:val="20"/>
+              </w:rPr>
+              <w:t xml:space="default">233</w:t>
+            </w:r>
+          </w:p>
+        </w:tc>
+        <w:tc>
+          <w:tcPr>
+            <w:tcBorders>
+              <w:top w:val="single" w:space="0" w:color="D3D3D3"/>
+              <w:bottom w:val="single" w:space="0" w:color="D3D3D3"/>
+              <w:start w:val="single" w:space="0" w:color="D3D3D3"/>
+              <w:end w:val="single" w:space="0" w:color="D3D3D3"/>
+            </w:tcBorders>
+          </w:tcPr>
+          <w:p>
+            <w:pPr>
+              <w:spacing w:before="0" w:after="60"/>
+              <w:keepNext/>
+              <w:jc w:val="end"/>
+            </w:pPr>
+            <w:r>
+              <w:rPr>
+                <w:rFonts w:ascii="Calibri" w:hAnsi="Calibri"/>
+                <w:sz w:val="20"/>
+              </w:rPr>
+              <w:t xml:space="default">192.5</w:t>
+            </w:r>
+          </w:p>
+        </w:tc>
+      </w:tr>
+    </w:tbl>
+    <w:p>
+      <w:pPr>
+        <w:sectPr>
+          <w:pgSz w:h="11906" w:w="16838" w:orient="landscape"/>
+        </w:sectPr>
+      </w:pPr>
     </w:p>
     <w:bookmarkEnd w:id="23"/>
-    <w:bookmarkStart w:id="25" w:name="references"/>
+    <w:bookmarkStart w:id="24" w:name="summary"/>
     <w:p>
       <w:pPr>
-        <w:pStyle w:val="Titre1"/>
+        <w:pStyle w:val="Heading1"/>
+      </w:pPr>
+      <w:r>
+        <w:t xml:space="preserve">3. Summary</w:t>
+      </w:r>
+    </w:p>
+    <w:p>
+      <w:pPr>
+        <w:pStyle w:val="FirstParagraph"/>
+      </w:pPr>
+      <w:r>
+        <w:t xml:space="preserve">In summary, this book has no content whatsoever.</w:t>
+      </w:r>
+    </w:p>
+    <w:bookmarkEnd w:id="24"/>
+    <w:bookmarkStart w:id="26" w:name="references"/>
+    <w:p>
+      <w:pPr>
+        <w:pStyle w:val="Heading1"/>
       </w:pPr>
       <w:r>
         <w:t xml:space="preserve">References</w:t>
       </w:r>
     </w:p>
-    <w:bookmarkStart w:id="24" w:name="refs"/>
-    <w:bookmarkEnd w:id="24"/>
+    <w:bookmarkStart w:id="25" w:name="refs"/>
     <w:bookmarkEnd w:id="25"/>
+    <w:bookmarkEnd w:id="26"/>
     <w:sectPr>
       <w:footerReference r:id="rId9" w:type="default"/>
       <w:pgSz w:code="9" w:h="16838" w:w="11906"/>
@@ -993,7 +2122,7 @@
 </file>
 
 <file path=word/footer1.xml><?xml version="1.0" encoding="utf-8"?>
-<w:ftr xmlns:wpc="http://schemas.microsoft.com/office/word/2010/wordprocessingCanvas" xmlns:cx="http://schemas.microsoft.com/office/drawing/2014/chartex" xmlns:cx1="http://schemas.microsoft.com/office/drawing/2015/9/8/chartex" xmlns:cx2="http://schemas.microsoft.com/office/drawing/2015/10/21/chartex" xmlns:cx3="http://schemas.microsoft.com/office/drawing/2016/5/9/chartex" xmlns:cx4="http://schemas.microsoft.com/office/drawing/2016/5/10/chartex" xmlns:cx5="http://schemas.microsoft.com/office/drawing/2016/5/11/chartex" xmlns:cx6="http://schemas.microsoft.com/office/drawing/2016/5/12/chartex" xmlns:cx7="http://schemas.microsoft.com/office/drawing/2016/5/13/chartex" xmlns:cx8="http://schemas.microsoft.com/office/drawing/2016/5/14/chartex" xmlns:mc="http://schemas.openxmlformats.org/markup-compatibility/2006" xmlns:aink="http://schemas.microsoft.com/office/drawing/2016/ink" xmlns:am3d="http://schemas.microsoft.com/office/drawing/2017/model3d" xmlns:o="urn:schemas-microsoft-com:office:office" xmlns:r="http://schemas.openxmlformats.org/officeDocument/2006/relationships" xmlns:m="http://schemas.openxmlformats.org/officeDocument/2006/math" xmlns:v="urn:schemas-microsoft-com:vml" xmlns:wp14="http://schemas.microsoft.com/office/word/2010/wordprocessingDrawing" xmlns:wp="http://schemas.openxmlformats.org/drawingml/2006/wordprocessingDrawing" xmlns:w10="urn:schemas-microsoft-com:office:word" xmlns:w="http://schemas.openxmlformats.org/wordprocessingml/2006/main" xmlns:w14="http://schemas.microsoft.com/office/word/2010/wordml" xmlns:w15="http://schemas.microsoft.com/office/word/2012/wordml" xmlns:w16cex="http://schemas.microsoft.com/office/word/2018/wordml/cex" xmlns:w16cid="http://schemas.microsoft.com/office/word/2016/wordml/cid" xmlns:w16="http://schemas.microsoft.com/office/word/2018/wordml" xmlns:w16sdtdh="http://schemas.microsoft.com/office/word/2020/wordml/sdtdatahash" xmlns:w16se="http://schemas.microsoft.com/office/word/2015/wordml/symex" xmlns:wpg="http://schemas.microsoft.com/office/word/2010/wordprocessingGroup" xmlns:wpi="http://schemas.microsoft.com/office/word/2010/wordprocessingInk" xmlns:wne="http://schemas.microsoft.com/office/word/2006/wordml" xmlns:wps="http://schemas.microsoft.com/office/word/2010/wordprocessingShape" mc:Ignorable="w14 w15 w16se w16cid w16 w16cex w16sdtdh wp14">
+<w:ftr xmlns:wpc="http://schemas.microsoft.com/office/word/2010/wordprocessingCanvas" xmlns:cx="http://schemas.microsoft.com/office/drawing/2014/chartex" xmlns:cx1="http://schemas.microsoft.com/office/drawing/2015/9/8/chartex" xmlns:cx2="http://schemas.microsoft.com/office/drawing/2015/10/21/chartex" xmlns:cx3="http://schemas.microsoft.com/office/drawing/2016/5/9/chartex" xmlns:cx4="http://schemas.microsoft.com/office/drawing/2016/5/10/chartex" xmlns:cx5="http://schemas.microsoft.com/office/drawing/2016/5/11/chartex" xmlns:cx6="http://schemas.microsoft.com/office/drawing/2016/5/12/chartex" xmlns:cx7="http://schemas.microsoft.com/office/drawing/2016/5/13/chartex" xmlns:cx8="http://schemas.microsoft.com/office/drawing/2016/5/14/chartex" xmlns:mc="http://schemas.openxmlformats.org/markup-compatibility/2006" xmlns:aink="http://schemas.microsoft.com/office/drawing/2016/ink" xmlns:am3d="http://schemas.microsoft.com/office/drawing/2017/model3d" xmlns:o="urn:schemas-microsoft-com:office:office" xmlns:oel="http://schemas.microsoft.com/office/2019/extlst" xmlns:r="http://schemas.openxmlformats.org/officeDocument/2006/relationships" xmlns:m="http://schemas.openxmlformats.org/officeDocument/2006/math" xmlns:v="urn:schemas-microsoft-com:vml" xmlns:wp14="http://schemas.microsoft.com/office/word/2010/wordprocessingDrawing" xmlns:wp="http://schemas.openxmlformats.org/drawingml/2006/wordprocessingDrawing" xmlns:w10="urn:schemas-microsoft-com:office:word" xmlns:w="http://schemas.openxmlformats.org/wordprocessingml/2006/main" xmlns:w14="http://schemas.microsoft.com/office/word/2010/wordml" xmlns:w15="http://schemas.microsoft.com/office/word/2012/wordml" xmlns:w16cex="http://schemas.microsoft.com/office/word/2018/wordml/cex" xmlns:w16cid="http://schemas.microsoft.com/office/word/2016/wordml/cid" xmlns:w16="http://schemas.microsoft.com/office/word/2018/wordml" xmlns:w16du="http://schemas.microsoft.com/office/word/2023/wordml/word16du" xmlns:w16sdtdh="http://schemas.microsoft.com/office/word/2020/wordml/sdtdatahash" xmlns:w16se="http://schemas.microsoft.com/office/word/2015/wordml/symex" xmlns:wpg="http://schemas.microsoft.com/office/word/2010/wordprocessingGroup" xmlns:wpi="http://schemas.microsoft.com/office/word/2010/wordprocessingInk" xmlns:wne="http://schemas.microsoft.com/office/word/2006/wordml" xmlns:wps="http://schemas.microsoft.com/office/word/2010/wordprocessingShape" mc:Ignorable="w14 w15 w16se w16cid w16 w16cex w16sdtdh w16du wp14">
   <w:sdt>
     <w:sdtPr>
       <w:id w:val="-1609730358"/>
@@ -1011,7 +2140,7 @@
     <w:sdtContent>
       <w:p>
         <w:pPr>
-          <w:pStyle w:val="Pieddepage"/>
+          <w:pStyle w:val="Footer"/>
           <w:tabs>
             <w:tab w:val="left" w:pos="1393"/>
           </w:tabs>
@@ -1147,7 +2276,7 @@
   </w:sdt>
   <w:p>
     <w:pPr>
-      <w:pStyle w:val="Pieddepage"/>
+      <w:pStyle w:val="Footer"/>
     </w:pPr>
   </w:p>
 </w:ftr>
@@ -1173,7 +2302,7 @@
 </file>
 
 <file path=word/numbering.xml><?xml version="1.0" encoding="utf-8"?>
-<w:numbering xmlns:aink="http://schemas.microsoft.com/office/drawing/2016/ink" xmlns:am3d="http://schemas.microsoft.com/office/drawing/2017/model3d" xmlns:cx="http://schemas.microsoft.com/office/drawing/2014/chartex" xmlns:cx1="http://schemas.microsoft.com/office/drawing/2015/9/8/chartex" xmlns:cx2="http://schemas.microsoft.com/office/drawing/2015/10/21/chartex" xmlns:cx3="http://schemas.microsoft.com/office/drawing/2016/5/9/chartex" xmlns:cx4="http://schemas.microsoft.com/office/drawing/2016/5/10/chartex" xmlns:cx5="http://schemas.microsoft.com/office/drawing/2016/5/11/chartex" xmlns:cx6="http://schemas.microsoft.com/office/drawing/2016/5/12/chartex" xmlns:cx7="http://schemas.microsoft.com/office/drawing/2016/5/13/chartex" xmlns:cx8="http://schemas.microsoft.com/office/drawing/2016/5/14/chartex" xmlns:m="http://schemas.openxmlformats.org/officeDocument/2006/math" xmlns:mc="http://schemas.openxmlformats.org/markup-compatibility/2006" xmlns:o="urn:schemas-microsoft-com:office:office" xmlns:r="http://schemas.openxmlformats.org/officeDocument/2006/relationships" xmlns:v="urn:schemas-microsoft-com:vml" xmlns:w="http://schemas.openxmlformats.org/wordprocessingml/2006/main" xmlns:w10="urn:schemas-microsoft-com:office:word" xmlns:w14="http://schemas.microsoft.com/office/word/2010/wordml" xmlns:w15="http://schemas.microsoft.com/office/word/2012/wordml" xmlns:w16="http://schemas.microsoft.com/office/word/2018/wordml" xmlns:w16cex="http://schemas.microsoft.com/office/word/2018/wordml/cex" xmlns:w16cid="http://schemas.microsoft.com/office/word/2016/wordml/cid" xmlns:w16sdtdh="http://schemas.microsoft.com/office/word/2020/wordml/sdtdatahash" xmlns:w16se="http://schemas.microsoft.com/office/word/2015/wordml/symex" xmlns:wne="http://schemas.microsoft.com/office/word/2006/wordml" xmlns:wp="http://schemas.openxmlformats.org/drawingml/2006/wordprocessingDrawing" xmlns:wp14="http://schemas.microsoft.com/office/word/2010/wordprocessingDrawing" xmlns:wpc="http://schemas.microsoft.com/office/word/2010/wordprocessingCanvas" xmlns:wpg="http://schemas.microsoft.com/office/word/2010/wordprocessingGroup" xmlns:wpi="http://schemas.microsoft.com/office/word/2010/wordprocessingInk" xmlns:wps="http://schemas.microsoft.com/office/word/2010/wordprocessingShape" mc:Ignorable="w14 w15 w16se w16cid w16 w16cex w16sdtdh wp14">
+<w:numbering xmlns:aink="http://schemas.microsoft.com/office/drawing/2016/ink" xmlns:am3d="http://schemas.microsoft.com/office/drawing/2017/model3d" xmlns:cx="http://schemas.microsoft.com/office/drawing/2014/chartex" xmlns:cx1="http://schemas.microsoft.com/office/drawing/2015/9/8/chartex" xmlns:cx2="http://schemas.microsoft.com/office/drawing/2015/10/21/chartex" xmlns:cx3="http://schemas.microsoft.com/office/drawing/2016/5/9/chartex" xmlns:cx4="http://schemas.microsoft.com/office/drawing/2016/5/10/chartex" xmlns:cx5="http://schemas.microsoft.com/office/drawing/2016/5/11/chartex" xmlns:cx6="http://schemas.microsoft.com/office/drawing/2016/5/12/chartex" xmlns:cx7="http://schemas.microsoft.com/office/drawing/2016/5/13/chartex" xmlns:cx8="http://schemas.microsoft.com/office/drawing/2016/5/14/chartex" xmlns:m="http://schemas.openxmlformats.org/officeDocument/2006/math" xmlns:mc="http://schemas.openxmlformats.org/markup-compatibility/2006" xmlns:o="urn:schemas-microsoft-com:office:office" xmlns:oel="http://schemas.microsoft.com/office/2019/extlst" xmlns:r="http://schemas.openxmlformats.org/officeDocument/2006/relationships" xmlns:v="urn:schemas-microsoft-com:vml" xmlns:w="http://schemas.openxmlformats.org/wordprocessingml/2006/main" xmlns:w10="urn:schemas-microsoft-com:office:word" xmlns:w14="http://schemas.microsoft.com/office/word/2010/wordml" xmlns:w15="http://schemas.microsoft.com/office/word/2012/wordml" xmlns:w16="http://schemas.microsoft.com/office/word/2018/wordml" xmlns:w16cex="http://schemas.microsoft.com/office/word/2018/wordml/cex" xmlns:w16cid="http://schemas.microsoft.com/office/word/2016/wordml/cid" xmlns:w16du="http://schemas.microsoft.com/office/word/2023/wordml/word16du" xmlns:w16sdtdh="http://schemas.microsoft.com/office/word/2020/wordml/sdtdatahash" xmlns:w16se="http://schemas.microsoft.com/office/word/2015/wordml/symex" xmlns:wne="http://schemas.microsoft.com/office/word/2006/wordml" xmlns:wp="http://schemas.openxmlformats.org/drawingml/2006/wordprocessingDrawing" xmlns:wp14="http://schemas.microsoft.com/office/word/2010/wordprocessingDrawing" xmlns:wpc="http://schemas.microsoft.com/office/word/2010/wordprocessingCanvas" xmlns:wpg="http://schemas.microsoft.com/office/word/2010/wordprocessingGroup" xmlns:wpi="http://schemas.microsoft.com/office/word/2010/wordprocessingInk" xmlns:wps="http://schemas.microsoft.com/office/word/2010/wordprocessingShape" mc:Ignorable="w14 w15 w16se w16cid w16 w16cex w16sdtdh w16du wp14">
   <w:abstractNum w15:restartNumberingAfterBreak="0" w:abstractNumId="0">
     <w:nsid w:val="FFFFFF7C"/>
     <w:multiLevelType w:val="singleLevel"/>
@@ -1512,40 +2641,40 @@
       </w:pPr>
     </w:lvl>
   </w:abstractNum>
-  <w:num w:numId="1">
+  <w:num w16cid:durableId="725110996" w:numId="1">
     <w:abstractNumId w:val="10"/>
   </w:num>
-  <w:num w:numId="2">
+  <w:num w16cid:durableId="617486688" w:numId="2">
     <w:abstractNumId w:val="8"/>
   </w:num>
-  <w:num w:numId="3">
+  <w:num w16cid:durableId="1825464572" w:numId="3">
     <w:abstractNumId w:val="3"/>
   </w:num>
-  <w:num w:numId="4">
+  <w:num w16cid:durableId="28646402" w:numId="4">
     <w:abstractNumId w:val="2"/>
   </w:num>
-  <w:num w:numId="5">
+  <w:num w16cid:durableId="1974018552" w:numId="5">
     <w:abstractNumId w:val="1"/>
   </w:num>
-  <w:num w:numId="6">
+  <w:num w16cid:durableId="232931634" w:numId="6">
     <w:abstractNumId w:val="0"/>
   </w:num>
-  <w:num w:numId="7">
+  <w:num w16cid:durableId="1094549382" w:numId="7">
     <w:abstractNumId w:val="9"/>
   </w:num>
-  <w:num w:numId="8">
+  <w:num w16cid:durableId="513882399" w:numId="8">
     <w:abstractNumId w:val="7"/>
   </w:num>
-  <w:num w:numId="9">
+  <w:num w16cid:durableId="1126658519" w:numId="9">
     <w:abstractNumId w:val="6"/>
   </w:num>
-  <w:num w:numId="10">
+  <w:num w16cid:durableId="1691300349" w:numId="10">
     <w:abstractNumId w:val="5"/>
   </w:num>
-  <w:num w:numId="11">
+  <w:num w16cid:durableId="653030808" w:numId="11">
     <w:abstractNumId w:val="4"/>
   </w:num>
-  <w:num w:numId="12">
+  <w:num w16cid:durableId="1755665196" w:numId="12">
     <w:abstractNumId w:val="10"/>
   </w:num>
   <w:num w:numId="1000">
@@ -1555,7 +2684,7 @@
 </file>
 
 <file path=word/styles.xml><?xml version="1.0" encoding="utf-8"?>
-<w:styles xmlns:mc="http://schemas.openxmlformats.org/markup-compatibility/2006" xmlns:r="http://schemas.openxmlformats.org/officeDocument/2006/relationships" xmlns:w="http://schemas.openxmlformats.org/wordprocessingml/2006/main" xmlns:w14="http://schemas.microsoft.com/office/word/2010/wordml" xmlns:w15="http://schemas.microsoft.com/office/word/2012/wordml" xmlns:w16="http://schemas.microsoft.com/office/word/2018/wordml" xmlns:w16cex="http://schemas.microsoft.com/office/word/2018/wordml/cex" xmlns:w16cid="http://schemas.microsoft.com/office/word/2016/wordml/cid" xmlns:w16sdtdh="http://schemas.microsoft.com/office/word/2020/wordml/sdtdatahash" xmlns:w16se="http://schemas.microsoft.com/office/word/2015/wordml/symex" mc:Ignorable="w14 w15 w16se w16cid w16 w16cex w16sdtdh">
+<w:styles xmlns:mc="http://schemas.openxmlformats.org/markup-compatibility/2006" xmlns:r="http://schemas.openxmlformats.org/officeDocument/2006/relationships" xmlns:w="http://schemas.openxmlformats.org/wordprocessingml/2006/main" xmlns:w14="http://schemas.microsoft.com/office/word/2010/wordml" xmlns:w15="http://schemas.microsoft.com/office/word/2012/wordml" xmlns:w16="http://schemas.microsoft.com/office/word/2018/wordml" xmlns:w16cex="http://schemas.microsoft.com/office/word/2018/wordml/cex" xmlns:w16cid="http://schemas.microsoft.com/office/word/2016/wordml/cid" xmlns:w16du="http://schemas.microsoft.com/office/word/2023/wordml/word16du" xmlns:w16sdtdh="http://schemas.microsoft.com/office/word/2020/wordml/sdtdatahash" xmlns:w16se="http://schemas.microsoft.com/office/word/2015/wordml/symex" mc:Ignorable="w14 w15 w16se w16cid w16 w16cex w16sdtdh w16du">
   <w:docDefaults>
     <w:rPrDefault>
       <w:rPr>
@@ -1913,10 +3042,10 @@
     <w:name w:val="Normal"/>
     <w:qFormat/>
   </w:style>
-  <w:style w:styleId="Titre1" w:type="paragraph">
+  <w:style w:styleId="Heading1" w:type="paragraph">
     <w:name w:val="heading 1"/>
     <w:basedOn w:val="Normal"/>
-    <w:next w:val="Corpsdetexte"/>
+    <w:next w:val="BodyText"/>
     <w:autoRedefine/>
     <w:uiPriority w:val="9"/>
     <w:qFormat/>
@@ -1936,10 +3065,10 @@
       <w:szCs w:val="32"/>
     </w:rPr>
   </w:style>
-  <w:style w:styleId="Titre2" w:type="paragraph">
+  <w:style w:styleId="Heading2" w:type="paragraph">
     <w:name w:val="heading 2"/>
     <w:basedOn w:val="Normal"/>
-    <w:next w:val="Corpsdetexte"/>
+    <w:next w:val="BodyText"/>
     <w:uiPriority w:val="9"/>
     <w:unhideWhenUsed/>
     <w:qFormat/>
@@ -1959,10 +3088,10 @@
       <w:szCs w:val="28"/>
     </w:rPr>
   </w:style>
-  <w:style w:styleId="Titre3" w:type="paragraph">
+  <w:style w:styleId="Heading3" w:type="paragraph">
     <w:name w:val="heading 3"/>
     <w:basedOn w:val="Normal"/>
-    <w:next w:val="Corpsdetexte"/>
+    <w:next w:val="BodyText"/>
     <w:uiPriority w:val="9"/>
     <w:unhideWhenUsed/>
     <w:qFormat/>
@@ -1979,10 +3108,10 @@
       <w:color w:themeColor="accent1" w:val="4F81BD"/>
     </w:rPr>
   </w:style>
-  <w:style w:styleId="Titre4" w:type="paragraph">
+  <w:style w:styleId="Heading4" w:type="paragraph">
     <w:name w:val="heading 4"/>
     <w:basedOn w:val="Normal"/>
-    <w:next w:val="Corpsdetexte"/>
+    <w:next w:val="BodyText"/>
     <w:uiPriority w:val="9"/>
     <w:unhideWhenUsed/>
     <w:qFormat/>
@@ -1999,10 +3128,10 @@
       <w:color w:themeColor="accent1" w:val="4F81BD"/>
     </w:rPr>
   </w:style>
-  <w:style w:styleId="Titre5" w:type="paragraph">
+  <w:style w:styleId="Heading5" w:type="paragraph">
     <w:name w:val="heading 5"/>
     <w:basedOn w:val="Normal"/>
-    <w:next w:val="Corpsdetexte"/>
+    <w:next w:val="BodyText"/>
     <w:uiPriority w:val="9"/>
     <w:unhideWhenUsed/>
     <w:qFormat/>
@@ -2018,10 +3147,10 @@
       <w:color w:themeColor="accent1" w:val="4F81BD"/>
     </w:rPr>
   </w:style>
-  <w:style w:styleId="Titre6" w:type="paragraph">
+  <w:style w:styleId="Heading6" w:type="paragraph">
     <w:name w:val="heading 6"/>
     <w:basedOn w:val="Normal"/>
-    <w:next w:val="Corpsdetexte"/>
+    <w:next w:val="BodyText"/>
     <w:uiPriority w:val="9"/>
     <w:unhideWhenUsed/>
     <w:qFormat/>
@@ -2036,10 +3165,10 @@
       <w:color w:themeColor="accent1" w:val="4F81BD"/>
     </w:rPr>
   </w:style>
-  <w:style w:styleId="Titre7" w:type="paragraph">
+  <w:style w:styleId="Heading7" w:type="paragraph">
     <w:name w:val="heading 7"/>
     <w:basedOn w:val="Normal"/>
-    <w:next w:val="Corpsdetexte"/>
+    <w:next w:val="BodyText"/>
     <w:uiPriority w:val="9"/>
     <w:unhideWhenUsed/>
     <w:qFormat/>
@@ -2054,10 +3183,10 @@
       <w:color w:themeColor="accent1" w:val="4F81BD"/>
     </w:rPr>
   </w:style>
-  <w:style w:styleId="Titre8" w:type="paragraph">
+  <w:style w:styleId="Heading8" w:type="paragraph">
     <w:name w:val="heading 8"/>
     <w:basedOn w:val="Normal"/>
-    <w:next w:val="Corpsdetexte"/>
+    <w:next w:val="BodyText"/>
     <w:uiPriority w:val="9"/>
     <w:unhideWhenUsed/>
     <w:qFormat/>
@@ -2072,10 +3201,10 @@
       <w:color w:themeColor="accent1" w:val="4F81BD"/>
     </w:rPr>
   </w:style>
-  <w:style w:styleId="Titre9" w:type="paragraph">
+  <w:style w:styleId="Heading9" w:type="paragraph">
     <w:name w:val="heading 9"/>
     <w:basedOn w:val="Normal"/>
-    <w:next w:val="Corpsdetexte"/>
+    <w:next w:val="BodyText"/>
     <w:uiPriority w:val="9"/>
     <w:unhideWhenUsed/>
     <w:qFormat/>
@@ -2090,13 +3219,13 @@
       <w:color w:themeColor="accent1" w:val="4F81BD"/>
     </w:rPr>
   </w:style>
-  <w:style w:default="1" w:styleId="Policepardfaut" w:type="character">
+  <w:style w:default="1" w:styleId="DefaultParagraphFont" w:type="character">
     <w:name w:val="Default Paragraph Font"/>
     <w:uiPriority w:val="1"/>
     <w:semiHidden/>
     <w:unhideWhenUsed/>
   </w:style>
-  <w:style w:default="1" w:styleId="TableauNormal" w:type="table">
+  <w:style w:default="1" w:styleId="TableNormal" w:type="table">
     <w:name w:val="Normal Table"/>
     <w:uiPriority w:val="99"/>
     <w:semiHidden/>
@@ -2111,16 +3240,16 @@
       </w:tblCellMar>
     </w:tblPr>
   </w:style>
-  <w:style w:default="1" w:styleId="Aucuneliste" w:type="numbering">
+  <w:style w:default="1" w:styleId="NoList" w:type="numbering">
     <w:name w:val="No List"/>
     <w:uiPriority w:val="99"/>
     <w:semiHidden/>
     <w:unhideWhenUsed/>
   </w:style>
-  <w:style w:styleId="Corpsdetexte" w:type="paragraph">
+  <w:style w:styleId="BodyText" w:type="paragraph">
     <w:name w:val="Body Text"/>
     <w:basedOn w:val="Normal"/>
-    <w:link w:val="CorpsdetexteCar"/>
+    <w:link w:val="BodyTextChar"/>
     <w:qFormat/>
     <w:pPr>
       <w:spacing w:after="180" w:before="180"/>
@@ -2128,23 +3257,23 @@
   </w:style>
   <w:style w:customStyle="1" w:styleId="FirstParagraph" w:type="paragraph">
     <w:name w:val="First Paragraph"/>
-    <w:basedOn w:val="Corpsdetexte"/>
-    <w:next w:val="Corpsdetexte"/>
+    <w:basedOn w:val="BodyText"/>
+    <w:next w:val="BodyText"/>
     <w:qFormat/>
   </w:style>
   <w:style w:customStyle="1" w:styleId="Compact" w:type="paragraph">
     <w:name w:val="Compact"/>
-    <w:basedOn w:val="Corpsdetexte"/>
+    <w:basedOn w:val="BodyText"/>
     <w:qFormat/>
     <w:pPr>
       <w:spacing w:after="36" w:before="36"/>
     </w:pPr>
   </w:style>
-  <w:style w:styleId="Titre" w:type="paragraph">
+  <w:style w:styleId="Title" w:type="paragraph">
     <w:name w:val="Title"/>
     <w:basedOn w:val="Normal"/>
-    <w:next w:val="Corpsdetexte"/>
-    <w:link w:val="TitreCar"/>
+    <w:next w:val="BodyText"/>
+    <w:link w:val="TitleChar"/>
     <w:qFormat/>
     <w:rsid w:val="003559F4"/>
     <w:pPr>
@@ -2161,10 +3290,10 @@
       <w:szCs w:val="36"/>
     </w:rPr>
   </w:style>
-  <w:style w:styleId="Sous-titre" w:type="paragraph">
+  <w:style w:styleId="Subtitle" w:type="paragraph">
     <w:name w:val="Subtitle"/>
-    <w:basedOn w:val="Titre"/>
-    <w:next w:val="Corpsdetexte"/>
+    <w:basedOn w:val="Title"/>
+    <w:next w:val="BodyText"/>
     <w:qFormat/>
     <w:rsid w:val="00781529"/>
     <w:pPr>
@@ -2179,7 +3308,7 @@
   </w:style>
   <w:style w:customStyle="1" w:styleId="Author" w:type="paragraph">
     <w:name w:val="Author"/>
-    <w:next w:val="Corpsdetexte"/>
+    <w:next w:val="BodyText"/>
     <w:qFormat/>
     <w:pPr>
       <w:keepNext/>
@@ -2189,7 +3318,7 @@
   </w:style>
   <w:style w:styleId="Date" w:type="paragraph">
     <w:name w:val="Date"/>
-    <w:next w:val="Corpsdetexte"/>
+    <w:next w:val="BodyText"/>
     <w:qFormat/>
     <w:pPr>
       <w:keepNext/>
@@ -2200,7 +3329,7 @@
   <w:style w:customStyle="1" w:styleId="Abstract" w:type="paragraph">
     <w:name w:val="Abstract"/>
     <w:basedOn w:val="Normal"/>
-    <w:next w:val="Corpsdetexte"/>
+    <w:next w:val="BodyText"/>
     <w:qFormat/>
     <w:pPr>
       <w:keepNext/>
@@ -2212,15 +3341,15 @@
       <w:szCs w:val="20"/>
     </w:rPr>
   </w:style>
-  <w:style w:styleId="Bibliographie" w:type="paragraph">
+  <w:style w:styleId="Bibliography" w:type="paragraph">
     <w:name w:val="Bibliography"/>
     <w:basedOn w:val="Normal"/>
     <w:qFormat/>
   </w:style>
-  <w:style w:styleId="Normalcentr" w:type="paragraph">
+  <w:style w:styleId="BlockText" w:type="paragraph">
     <w:name w:val="Block Text"/>
-    <w:basedOn w:val="Corpsdetexte"/>
-    <w:next w:val="Corpsdetexte"/>
+    <w:basedOn w:val="BodyText"/>
+    <w:next w:val="BodyText"/>
     <w:uiPriority w:val="9"/>
     <w:unhideWhenUsed/>
     <w:qFormat/>
@@ -2229,7 +3358,7 @@
       <w:ind w:left="480" w:right="480"/>
     </w:pPr>
   </w:style>
-  <w:style w:styleId="Notedebasdepage" w:type="paragraph">
+  <w:style w:styleId="FootnoteText" w:type="paragraph">
     <w:name w:val="footnote text"/>
     <w:basedOn w:val="Normal"/>
     <w:uiPriority w:val="9"/>
@@ -2238,7 +3367,7 @@
   </w:style>
   <w:style w:customStyle="1" w:styleId="Table" w:type="table">
     <w:name w:val="Table"/>
-    <w:basedOn w:val="TableauNormal"/>
+    <w:basedOn w:val="TableNormal"/>
     <w:semiHidden/>
     <w:unhideWhenUsed/>
     <w:qFormat/>
@@ -2294,10 +3423,10 @@
     <w:name w:val="Definition"/>
     <w:basedOn w:val="Normal"/>
   </w:style>
-  <w:style w:styleId="Lgende" w:type="paragraph">
+  <w:style w:styleId="Caption" w:type="paragraph">
     <w:name w:val="caption"/>
     <w:basedOn w:val="Normal"/>
-    <w:link w:val="LgendeCar"/>
+    <w:link w:val="CaptionChar"/>
     <w:pPr>
       <w:spacing w:after="120"/>
     </w:pPr>
@@ -2307,7 +3436,7 @@
   </w:style>
   <w:style w:customStyle="1" w:styleId="TableCaption" w:type="paragraph">
     <w:name w:val="Table Caption"/>
-    <w:basedOn w:val="Lgende"/>
+    <w:basedOn w:val="Caption"/>
     <w:rsid w:val="00311BE8"/>
     <w:pPr>
       <w:keepNext/>
@@ -2323,7 +3452,7 @@
   </w:style>
   <w:style w:customStyle="1" w:styleId="ImageCaption" w:type="paragraph">
     <w:name w:val="Image Caption"/>
-    <w:basedOn w:val="Lgende"/>
+    <w:basedOn w:val="Caption"/>
     <w:rsid w:val="00E73DEE"/>
     <w:pPr>
       <w:spacing w:after="360" w:before="240"/>
@@ -2350,14 +3479,14 @@
       <w:jc w:val="center"/>
     </w:pPr>
   </w:style>
-  <w:style w:customStyle="1" w:styleId="LgendeCar" w:type="character">
-    <w:name w:val="Légende Car"/>
-    <w:basedOn w:val="Policepardfaut"/>
-    <w:link w:val="Lgende"/>
+  <w:style w:customStyle="1" w:styleId="CaptionChar" w:type="character">
+    <w:name w:val="Caption Char"/>
+    <w:basedOn w:val="DefaultParagraphFont"/>
+    <w:link w:val="Caption"/>
   </w:style>
   <w:style w:customStyle="1" w:styleId="VerbatimChar" w:type="character">
     <w:name w:val="Verbatim Char"/>
-    <w:basedOn w:val="LgendeCar"/>
+    <w:basedOn w:val="CaptionChar"/>
     <w:link w:val="SourceCode"/>
     <w:rPr>
       <w:rFonts w:ascii="Consolas" w:hAnsi="Consolas"/>
@@ -2366,27 +3495,27 @@
   </w:style>
   <w:style w:customStyle="1" w:styleId="SectionNumber" w:type="character">
     <w:name w:val="Section Number"/>
-    <w:basedOn w:val="LgendeCar"/>
-  </w:style>
-  <w:style w:styleId="Appelnotedebasdep" w:type="character">
+    <w:basedOn w:val="CaptionChar"/>
+  </w:style>
+  <w:style w:styleId="FootnoteReference" w:type="character">
     <w:name w:val="footnote reference"/>
-    <w:basedOn w:val="LgendeCar"/>
+    <w:basedOn w:val="CaptionChar"/>
     <w:rPr>
       <w:vertAlign w:val="superscript"/>
     </w:rPr>
   </w:style>
-  <w:style w:styleId="Lienhypertexte" w:type="character">
+  <w:style w:styleId="Hyperlink" w:type="character">
     <w:name w:val="Hyperlink"/>
-    <w:basedOn w:val="LgendeCar"/>
+    <w:basedOn w:val="CaptionChar"/>
     <w:uiPriority w:val="99"/>
     <w:rPr>
       <w:color w:themeColor="accent1" w:val="4F81BD"/>
     </w:rPr>
   </w:style>
-  <w:style w:styleId="En-ttedetabledesmatires" w:type="paragraph">
+  <w:style w:styleId="TOCHeading" w:type="paragraph">
     <w:name w:val="TOC Heading"/>
-    <w:basedOn w:val="Titre1"/>
-    <w:next w:val="Corpsdetexte"/>
+    <w:basedOn w:val="Heading1"/>
+    <w:next w:val="BodyText"/>
     <w:uiPriority w:val="39"/>
     <w:unhideWhenUsed/>
     <w:qFormat/>
@@ -2730,15 +3859,15 @@
       <w:shd w:color="auto" w:fill="F8F8F8" w:val="clear"/>
     </w:rPr>
   </w:style>
-  <w:style w:customStyle="1" w:styleId="CorpsdetexteCar" w:type="character">
-    <w:name w:val="Corps de texte Car"/>
-    <w:basedOn w:val="Policepardfaut"/>
-    <w:link w:val="Corpsdetexte"/>
+  <w:style w:customStyle="1" w:styleId="BodyTextChar" w:type="character">
+    <w:name w:val="Body Text Char"/>
+    <w:basedOn w:val="DefaultParagraphFont"/>
+    <w:link w:val="BodyText"/>
     <w:rsid w:val="002B262D"/>
   </w:style>
   <w:style w:customStyle="1" w:styleId="Nonestyle" w:type="paragraph">
     <w:name w:val="Nonestyle"/>
-    <w:basedOn w:val="Corpsdetexte"/>
+    <w:basedOn w:val="BodyText"/>
     <w:link w:val="NonestyleCar"/>
     <w:qFormat/>
     <w:rsid w:val="004507A6"/>
@@ -2762,7 +3891,7 @@
   </w:style>
   <w:style w:customStyle="1" w:styleId="NonestyleCar" w:type="character">
     <w:name w:val="Nonestyle Car"/>
-    <w:basedOn w:val="CorpsdetexteCar"/>
+    <w:basedOn w:val="BodyTextChar"/>
     <w:link w:val="Nonestyle"/>
     <w:rsid w:val="004507A6"/>
     <w:rPr>
@@ -2773,10 +3902,10 @@
       <w:shd w:color="auto" w:fill="auto" w:val="pct5"/>
     </w:rPr>
   </w:style>
-  <w:style w:styleId="En-tte" w:type="paragraph">
+  <w:style w:styleId="Header" w:type="paragraph">
     <w:name w:val="header"/>
     <w:basedOn w:val="Normal"/>
-    <w:link w:val="En-tteCar"/>
+    <w:link w:val="HeaderChar"/>
     <w:unhideWhenUsed/>
     <w:rsid w:val="00B509E6"/>
     <w:pPr>
@@ -2787,17 +3916,17 @@
       <w:spacing w:after="0"/>
     </w:pPr>
   </w:style>
-  <w:style w:customStyle="1" w:styleId="En-tteCar" w:type="character">
-    <w:name w:val="En-tête Car"/>
-    <w:basedOn w:val="Policepardfaut"/>
-    <w:link w:val="En-tte"/>
+  <w:style w:customStyle="1" w:styleId="HeaderChar" w:type="character">
+    <w:name w:val="Header Char"/>
+    <w:basedOn w:val="DefaultParagraphFont"/>
+    <w:link w:val="Header"/>
     <w:rsid w:val="00B509E6"/>
   </w:style>
-  <w:style w:styleId="Pieddepage" w:type="paragraph">
+  <w:style w:styleId="Footer" w:type="paragraph">
     <w:name w:val="footer"/>
     <w:aliases w:val="Document Footer"/>
     <w:basedOn w:val="Normal"/>
-    <w:link w:val="PieddepageCar"/>
+    <w:link w:val="FooterChar"/>
     <w:uiPriority w:val="99"/>
     <w:unhideWhenUsed/>
     <w:rsid w:val="00B509E6"/>
@@ -2809,11 +3938,11 @@
       <w:spacing w:after="0"/>
     </w:pPr>
   </w:style>
-  <w:style w:customStyle="1" w:styleId="PieddepageCar" w:type="character">
-    <w:name w:val="Pied de page Car"/>
-    <w:aliases w:val="Document Footer Car"/>
-    <w:basedOn w:val="Policepardfaut"/>
-    <w:link w:val="Pieddepage"/>
+  <w:style w:customStyle="1" w:styleId="FooterChar" w:type="character">
+    <w:name w:val="Footer Char"/>
+    <w:aliases w:val="Document Footer Char"/>
+    <w:basedOn w:val="DefaultParagraphFont"/>
+    <w:link w:val="Footer"/>
     <w:uiPriority w:val="99"/>
     <w:rsid w:val="00B509E6"/>
   </w:style>
@@ -2834,7 +3963,7 @@
   </w:style>
   <w:style w:customStyle="1" w:styleId="FigureCar" w:type="character">
     <w:name w:val="Figure Car"/>
-    <w:basedOn w:val="Policepardfaut"/>
+    <w:basedOn w:val="DefaultParagraphFont"/>
     <w:link w:val="Figure"/>
     <w:rsid w:val="00B732BB"/>
   </w:style>
@@ -2858,14 +3987,14 @@
   </w:style>
   <w:style w:customStyle="1" w:styleId="Style1" w:type="paragraph">
     <w:name w:val="Style1"/>
-    <w:basedOn w:val="Titre"/>
+    <w:basedOn w:val="Title"/>
     <w:link w:val="Style1Car"/>
     <w:qFormat/>
     <w:rsid w:val="00024194"/>
   </w:style>
-  <w:style w:customStyle="1" w:styleId="TOCHeading" w:type="paragraph">
+  <w:style w:customStyle="1" w:styleId="TOCHeading0" w:type="paragraph">
     <w:name w:val="TOCHeading"/>
-    <w:basedOn w:val="En-ttedetabledesmatires"/>
+    <w:basedOn w:val="TOCHeading"/>
     <w:link w:val="TOCHeadingCar"/>
     <w:qFormat/>
     <w:rsid w:val="00DC0BB0"/>
@@ -2873,10 +4002,10 @@
       <w:spacing w:after="600" w:before="480"/>
     </w:pPr>
   </w:style>
-  <w:style w:customStyle="1" w:styleId="TitreCar" w:type="character">
-    <w:name w:val="Titre Car"/>
-    <w:basedOn w:val="Policepardfaut"/>
-    <w:link w:val="Titre"/>
+  <w:style w:customStyle="1" w:styleId="TitleChar" w:type="character">
+    <w:name w:val="Title Char"/>
+    <w:basedOn w:val="DefaultParagraphFont"/>
+    <w:link w:val="Title"/>
     <w:rsid w:val="00024194"/>
     <w:rPr>
       <w:rFonts w:ascii="Times New Roman" w:cstheme="majorBidi" w:eastAsiaTheme="majorEastAsia" w:hAnsi="Times New Roman"/>
@@ -2888,7 +4017,7 @@
   </w:style>
   <w:style w:customStyle="1" w:styleId="Style1Car" w:type="character">
     <w:name w:val="Style1 Car"/>
-    <w:basedOn w:val="TitreCar"/>
+    <w:basedOn w:val="TitleChar"/>
     <w:link w:val="Style1"/>
     <w:rsid w:val="00024194"/>
     <w:rPr>
@@ -2899,7 +4028,7 @@
       <w:szCs w:val="36"/>
     </w:rPr>
   </w:style>
-  <w:style w:styleId="TM1" w:type="paragraph">
+  <w:style w:styleId="TOC1" w:type="paragraph">
     <w:name w:val="toc 1"/>
     <w:basedOn w:val="Normal"/>
     <w:next w:val="Normal"/>
@@ -2918,7 +4047,7 @@
   <w:style w:customStyle="1" w:styleId="TOCHeadingCar" w:type="character">
     <w:name w:val="TOCHeading Car"/>
     <w:basedOn w:val="Style1Car"/>
-    <w:link w:val="TOCHeading"/>
+    <w:link w:val="TOCHeading0"/>
     <w:rsid w:val="00DC0BB0"/>
     <w:rPr>
       <w:rFonts w:ascii="Times New Roman" w:cstheme="majorBidi" w:eastAsiaTheme="majorEastAsia" w:hAnsi="Times New Roman"/>
@@ -2929,7 +4058,7 @@
       <w:szCs w:val="32"/>
     </w:rPr>
   </w:style>
-  <w:style w:styleId="TM2" w:type="paragraph">
+  <w:style w:styleId="TOC2" w:type="paragraph">
     <w:name w:val="toc 2"/>
     <w:basedOn w:val="Normal"/>
     <w:next w:val="Normal"/>

</xml_diff>